<commit_message>
Giving up on moq
</commit_message>
<xml_diff>
--- a/LibrarySoftwareDocumentation.docx
+++ b/LibrarySoftwareDocumentation.docx
@@ -1,6 +1,6 @@
 
 <file path=word/document.xml><?xml version="1.0" encoding="utf-8"?>
-<w:document xmlns:wpc="http://schemas.microsoft.com/office/word/2010/wordprocessingCanvas" xmlns:cx="http://schemas.microsoft.com/office/drawing/2014/chartex" xmlns:cx1="http://schemas.microsoft.com/office/drawing/2015/9/8/chartex" xmlns:cx2="http://schemas.microsoft.com/office/drawing/2015/10/21/chartex" xmlns:cx3="http://schemas.microsoft.com/office/drawing/2016/5/9/chartex" xmlns:cx4="http://schemas.microsoft.com/office/drawing/2016/5/10/chartex" xmlns:cx5="http://schemas.microsoft.com/office/drawing/2016/5/11/chartex" xmlns:cx6="http://schemas.microsoft.com/office/drawing/2016/5/12/chartex" xmlns:cx7="http://schemas.microsoft.com/office/drawing/2016/5/13/chartex" xmlns:cx8="http://schemas.microsoft.com/office/drawing/2016/5/14/chartex" xmlns:mc="http://schemas.openxmlformats.org/markup-compatibility/2006" xmlns:aink="http://schemas.microsoft.com/office/drawing/2016/ink" xmlns:am3d="http://schemas.microsoft.com/office/drawing/2017/model3d" xmlns:o="urn:schemas-microsoft-com:office:office" xmlns:r="http://schemas.openxmlformats.org/officeDocument/2006/relationships" xmlns:m="http://schemas.openxmlformats.org/officeDocument/2006/math" xmlns:v="urn:schemas-microsoft-com:vml" xmlns:wp14="http://schemas.microsoft.com/office/word/2010/wordprocessingDrawing" xmlns:wp="http://schemas.openxmlformats.org/drawingml/2006/wordprocessingDrawing" xmlns:w10="urn:schemas-microsoft-com:office:word" xmlns:w="http://schemas.openxmlformats.org/wordprocessingml/2006/main" xmlns:w14="http://schemas.microsoft.com/office/word/2010/wordml" xmlns:w15="http://schemas.microsoft.com/office/word/2012/wordml" xmlns:w16cex="http://schemas.microsoft.com/office/word/2018/wordml/cex" xmlns:w16cid="http://schemas.microsoft.com/office/word/2016/wordml/cid" xmlns:w16="http://schemas.microsoft.com/office/word/2018/wordml" xmlns:w16sdtdh="http://schemas.microsoft.com/office/word/2020/wordml/sdtdatahash" xmlns:w16se="http://schemas.microsoft.com/office/word/2015/wordml/symex" xmlns:wpg="http://schemas.microsoft.com/office/word/2010/wordprocessingGroup" xmlns:wpi="http://schemas.microsoft.com/office/word/2010/wordprocessingInk" xmlns:wne="http://schemas.microsoft.com/office/word/2006/wordml" xmlns:wps="http://schemas.microsoft.com/office/word/2010/wordprocessingShape" mc:Ignorable="w14 w15 w16se w16cid w16 w16cex w16sdtdh wp14">
+<w:document xmlns:wpc="http://schemas.microsoft.com/office/word/2010/wordprocessingCanvas" xmlns:mc="http://schemas.openxmlformats.org/markup-compatibility/2006" xmlns:o="urn:schemas-microsoft-com:office:office" xmlns:r="http://schemas.openxmlformats.org/officeDocument/2006/relationships" xmlns:m="http://schemas.openxmlformats.org/officeDocument/2006/math" xmlns:v="urn:schemas-microsoft-com:vml" xmlns:wp14="http://schemas.microsoft.com/office/word/2010/wordprocessingDrawing" xmlns:wp="http://schemas.openxmlformats.org/drawingml/2006/wordprocessingDrawing" xmlns:w10="urn:schemas-microsoft-com:office:word" xmlns:w="http://schemas.openxmlformats.org/wordprocessingml/2006/main" xmlns:w14="http://schemas.microsoft.com/office/word/2010/wordml" xmlns:w15="http://schemas.microsoft.com/office/word/2012/wordml" xmlns:wpg="http://schemas.microsoft.com/office/word/2010/wordprocessingGroup" xmlns:wpi="http://schemas.microsoft.com/office/word/2010/wordprocessingInk" xmlns:wne="http://schemas.microsoft.com/office/word/2006/wordml" xmlns:wps="http://schemas.microsoft.com/office/word/2010/wordprocessingShape" mc:Ignorable="w14 w15 wp14">
   <w:body>
     <w:p>
       <w:pPr>
@@ -168,7 +168,25 @@
           <w:sz w:val="28"/>
           <w:szCs w:val="28"/>
         </w:rPr>
-        <w:t>Изготвили: Ивайло Макаков и Виктор Карталов</w:t>
+        <w:t xml:space="preserve">Изготвили: Ивайло </w:t>
+      </w:r>
+      <w:proofErr w:type="spellStart"/>
+      <w:r>
+        <w:rPr>
+          <w:rFonts w:ascii="Times New Roman" w:hAnsi="Times New Roman" w:cs="Times New Roman"/>
+          <w:sz w:val="28"/>
+          <w:szCs w:val="28"/>
+        </w:rPr>
+        <w:t>Макаков</w:t>
+      </w:r>
+      <w:proofErr w:type="spellEnd"/>
+      <w:r>
+        <w:rPr>
+          <w:rFonts w:ascii="Times New Roman" w:hAnsi="Times New Roman" w:cs="Times New Roman"/>
+          <w:sz w:val="28"/>
+          <w:szCs w:val="28"/>
+        </w:rPr>
+        <w:t xml:space="preserve"> и Виктор Карталов</w:t>
       </w:r>
       <w:r>
         <w:rPr>
@@ -1835,7 +1853,21 @@
         <w:rPr>
           <w:lang w:val="bg-BG"/>
         </w:rPr>
-        <w:t xml:space="preserve"> по програмиране на език С# чрез направата на проект – програма, използваща връзки с бази данни чрез EntityFramework; с подходящ интерфейс (в нашата е използван графичен); </w:t>
+        <w:t xml:space="preserve"> по програмиране на език С# чрез направата на проект – програма, използваща връзки с бази данни чрез </w:t>
+      </w:r>
+      <w:proofErr w:type="spellStart"/>
+      <w:r>
+        <w:rPr>
+          <w:lang w:val="bg-BG"/>
+        </w:rPr>
+        <w:t>EntityFramework</w:t>
+      </w:r>
+      <w:proofErr w:type="spellEnd"/>
+      <w:r>
+        <w:rPr>
+          <w:lang w:val="bg-BG"/>
+        </w:rPr>
+        <w:t xml:space="preserve">; с подходящ интерфейс (в нашата е използван графичен); </w:t>
       </w:r>
       <w:r>
         <w:rPr>
@@ -1853,8 +1885,16 @@
         <w:rPr>
           <w:lang w:val="bg-BG"/>
         </w:rPr>
-        <w:t xml:space="preserve"> и използване на системата за съвместна работа GitHub</w:t>
-      </w:r>
+        <w:t xml:space="preserve"> и използване на системата за съвместна работа </w:t>
+      </w:r>
+      <w:proofErr w:type="spellStart"/>
+      <w:r>
+        <w:rPr>
+          <w:lang w:val="bg-BG"/>
+        </w:rPr>
+        <w:t>GitHub</w:t>
+      </w:r>
+      <w:proofErr w:type="spellEnd"/>
       <w:r>
         <w:rPr>
           <w:lang w:val="bg-BG"/>
@@ -1929,7 +1969,21 @@
         <w:rPr>
           <w:lang w:val="bg-BG"/>
         </w:rPr>
-        <w:t>Ролите по разработката на кода бяха разпределени по равно, като голяма част от проекта са направени съвместно, чрез комуникация през програмата Microsoft Teams. Като цяло, различните етапи в проекта са разработени от следните лица:</w:t>
+        <w:t xml:space="preserve">Ролите по разработката на кода бяха разпределени по равно, като голяма част от проекта са направени съвместно, чрез комуникация през програмата Microsoft </w:t>
+      </w:r>
+      <w:proofErr w:type="spellStart"/>
+      <w:r>
+        <w:rPr>
+          <w:lang w:val="bg-BG"/>
+        </w:rPr>
+        <w:t>Teams</w:t>
+      </w:r>
+      <w:proofErr w:type="spellEnd"/>
+      <w:r>
+        <w:rPr>
+          <w:lang w:val="bg-BG"/>
+        </w:rPr>
+        <w:t>. Като цяло, различните етапи в проекта са разработени от следните лица:</w:t>
       </w:r>
     </w:p>
     <w:p>
@@ -2186,9 +2240,14 @@
       </w:pPr>
       <w:bookmarkStart w:id="3" w:name="_Toc98616992"/>
       <w:r>
-        <w:t>Създаване на хранилище в GitHub</w:t>
+        <w:t xml:space="preserve">Създаване на хранилище в </w:t>
+      </w:r>
+      <w:proofErr w:type="spellStart"/>
+      <w:r>
+        <w:t>GitHub</w:t>
       </w:r>
       <w:bookmarkEnd w:id="3"/>
+      <w:proofErr w:type="spellEnd"/>
     </w:p>
     <w:p>
       <w:pPr>
@@ -2201,7 +2260,49 @@
         <w:rPr>
           <w:lang w:val="bg-BG"/>
         </w:rPr>
-        <w:t>Работата ни започна със създаване на хранилище в GitHub. След кратък период от тестване на системата, направихме проект във Visual Studio и започнахме да работим по следващия етап.</w:t>
+        <w:t xml:space="preserve">Работата ни започна със създаване на хранилище в </w:t>
+      </w:r>
+      <w:proofErr w:type="spellStart"/>
+      <w:r>
+        <w:rPr>
+          <w:lang w:val="bg-BG"/>
+        </w:rPr>
+        <w:t>GitHub</w:t>
+      </w:r>
+      <w:proofErr w:type="spellEnd"/>
+      <w:r>
+        <w:rPr>
+          <w:lang w:val="bg-BG"/>
+        </w:rPr>
+        <w:t xml:space="preserve">. След кратък период от тестване на системата, направихме проект във </w:t>
+      </w:r>
+      <w:proofErr w:type="spellStart"/>
+      <w:r>
+        <w:rPr>
+          <w:lang w:val="bg-BG"/>
+        </w:rPr>
+        <w:t>Visual</w:t>
+      </w:r>
+      <w:proofErr w:type="spellEnd"/>
+      <w:r>
+        <w:rPr>
+          <w:lang w:val="bg-BG"/>
+        </w:rPr>
+        <w:t xml:space="preserve"> </w:t>
+      </w:r>
+      <w:proofErr w:type="spellStart"/>
+      <w:r>
+        <w:rPr>
+          <w:lang w:val="bg-BG"/>
+        </w:rPr>
+        <w:t>Studio</w:t>
+      </w:r>
+      <w:proofErr w:type="spellEnd"/>
+      <w:r>
+        <w:rPr>
+          <w:lang w:val="bg-BG"/>
+        </w:rPr>
+        <w:t xml:space="preserve"> и започнахме да работим по следващия етап.</w:t>
       </w:r>
     </w:p>
     <w:p>
@@ -2233,7 +2334,63 @@
         <w:rPr>
           <w:lang w:val="bg-BG"/>
         </w:rPr>
-        <w:t>След създаването на проекта, създадохме ClassLibrary Business и ClassLibrary Data, направихме папка Model в Data и създадохме класове в тях.</w:t>
+        <w:t xml:space="preserve">След създаването на проекта, създадохме </w:t>
+      </w:r>
+      <w:proofErr w:type="spellStart"/>
+      <w:r>
+        <w:rPr>
+          <w:lang w:val="bg-BG"/>
+        </w:rPr>
+        <w:t>ClassLibrary</w:t>
+      </w:r>
+      <w:proofErr w:type="spellEnd"/>
+      <w:r>
+        <w:rPr>
+          <w:lang w:val="bg-BG"/>
+        </w:rPr>
+        <w:t xml:space="preserve"> </w:t>
+      </w:r>
+      <w:proofErr w:type="spellStart"/>
+      <w:r>
+        <w:rPr>
+          <w:lang w:val="bg-BG"/>
+        </w:rPr>
+        <w:t>Business</w:t>
+      </w:r>
+      <w:proofErr w:type="spellEnd"/>
+      <w:r>
+        <w:rPr>
+          <w:lang w:val="bg-BG"/>
+        </w:rPr>
+        <w:t xml:space="preserve"> и </w:t>
+      </w:r>
+      <w:proofErr w:type="spellStart"/>
+      <w:r>
+        <w:rPr>
+          <w:lang w:val="bg-BG"/>
+        </w:rPr>
+        <w:t>ClassLibrary</w:t>
+      </w:r>
+      <w:proofErr w:type="spellEnd"/>
+      <w:r>
+        <w:rPr>
+          <w:lang w:val="bg-BG"/>
+        </w:rPr>
+        <w:t xml:space="preserve"> Data, направихме папка </w:t>
+      </w:r>
+      <w:proofErr w:type="spellStart"/>
+      <w:r>
+        <w:rPr>
+          <w:lang w:val="bg-BG"/>
+        </w:rPr>
+        <w:t>Model</w:t>
+      </w:r>
+      <w:proofErr w:type="spellEnd"/>
+      <w:r>
+        <w:rPr>
+          <w:lang w:val="bg-BG"/>
+        </w:rPr>
+        <w:t xml:space="preserve"> в Data и създадохме класове в тях.</w:t>
       </w:r>
     </w:p>
     <w:p>
@@ -2265,7 +2422,49 @@
         <w:rPr>
           <w:lang w:val="bg-BG"/>
         </w:rPr>
-        <w:t>Използвахме NuGet пакет EntityFramework, за да свържем проектa с база данни.</w:t>
+        <w:t xml:space="preserve">Използвахме </w:t>
+      </w:r>
+      <w:proofErr w:type="spellStart"/>
+      <w:r>
+        <w:rPr>
+          <w:lang w:val="bg-BG"/>
+        </w:rPr>
+        <w:t>NuGet</w:t>
+      </w:r>
+      <w:proofErr w:type="spellEnd"/>
+      <w:r>
+        <w:rPr>
+          <w:lang w:val="bg-BG"/>
+        </w:rPr>
+        <w:t xml:space="preserve"> пакет </w:t>
+      </w:r>
+      <w:proofErr w:type="spellStart"/>
+      <w:r>
+        <w:rPr>
+          <w:lang w:val="bg-BG"/>
+        </w:rPr>
+        <w:t>EntityFramework</w:t>
+      </w:r>
+      <w:proofErr w:type="spellEnd"/>
+      <w:r>
+        <w:rPr>
+          <w:lang w:val="bg-BG"/>
+        </w:rPr>
+        <w:t xml:space="preserve">, за да свържем </w:t>
+      </w:r>
+      <w:proofErr w:type="spellStart"/>
+      <w:r>
+        <w:rPr>
+          <w:lang w:val="bg-BG"/>
+        </w:rPr>
+        <w:t>проектa</w:t>
+      </w:r>
+      <w:proofErr w:type="spellEnd"/>
+      <w:r>
+        <w:rPr>
+          <w:lang w:val="bg-BG"/>
+        </w:rPr>
+        <w:t xml:space="preserve"> с база данни.</w:t>
       </w:r>
     </w:p>
     <w:p>
@@ -2282,7 +2481,15 @@
       </w:pPr>
       <w:bookmarkStart w:id="6" w:name="_Toc98616995"/>
       <w:r>
-        <w:t>Писане на код в Business и Data</w:t>
+        <w:t xml:space="preserve">Писане на код в </w:t>
+      </w:r>
+      <w:proofErr w:type="spellStart"/>
+      <w:r>
+        <w:t>Business</w:t>
+      </w:r>
+      <w:proofErr w:type="spellEnd"/>
+      <w:r>
+        <w:t xml:space="preserve"> и Data</w:t>
       </w:r>
       <w:bookmarkEnd w:id="6"/>
     </w:p>
@@ -2297,7 +2504,49 @@
         <w:rPr>
           <w:lang w:val="bg-BG"/>
         </w:rPr>
-        <w:t xml:space="preserve">Написахме код в ClassLibrary-тата Business и Data, като дефинирахме класовете и написахме методи за поведението им, написахме код в класа LibraryContext, като така </w:t>
+        <w:t xml:space="preserve">Написахме код в </w:t>
+      </w:r>
+      <w:proofErr w:type="spellStart"/>
+      <w:r>
+        <w:rPr>
+          <w:lang w:val="bg-BG"/>
+        </w:rPr>
+        <w:t>ClassLibrary</w:t>
+      </w:r>
+      <w:proofErr w:type="spellEnd"/>
+      <w:r>
+        <w:rPr>
+          <w:lang w:val="bg-BG"/>
+        </w:rPr>
+        <w:t xml:space="preserve">-тата </w:t>
+      </w:r>
+      <w:proofErr w:type="spellStart"/>
+      <w:r>
+        <w:rPr>
+          <w:lang w:val="bg-BG"/>
+        </w:rPr>
+        <w:t>Business</w:t>
+      </w:r>
+      <w:proofErr w:type="spellEnd"/>
+      <w:r>
+        <w:rPr>
+          <w:lang w:val="bg-BG"/>
+        </w:rPr>
+        <w:t xml:space="preserve"> и Data, като дефинирахме класовете и написахме методи за поведението им, написахме код в класа </w:t>
+      </w:r>
+      <w:proofErr w:type="spellStart"/>
+      <w:r>
+        <w:rPr>
+          <w:lang w:val="bg-BG"/>
+        </w:rPr>
+        <w:t>LibraryContext</w:t>
+      </w:r>
+      <w:proofErr w:type="spellEnd"/>
+      <w:r>
+        <w:rPr>
+          <w:lang w:val="bg-BG"/>
+        </w:rPr>
+        <w:t xml:space="preserve">, като така </w:t>
       </w:r>
       <w:r>
         <w:rPr>
@@ -2335,7 +2584,35 @@
         <w:rPr>
           <w:lang w:val="bg-BG"/>
         </w:rPr>
-        <w:t>Използвахме графичен интерфейс WindowsFormsApp, като направихме целия интерфейс в само една форма. Сложихме бутони, осъществяващи CRUD операциите, 2 елемента DataGridView, в които се виждат базите данни, както и допълнителни елементи, като поле за търсене в една от двете таблици по избор.</w:t>
+        <w:t xml:space="preserve">Използвахме графичен интерфейс </w:t>
+      </w:r>
+      <w:proofErr w:type="spellStart"/>
+      <w:r>
+        <w:rPr>
+          <w:lang w:val="bg-BG"/>
+        </w:rPr>
+        <w:t>WindowsFormsApp</w:t>
+      </w:r>
+      <w:proofErr w:type="spellEnd"/>
+      <w:r>
+        <w:rPr>
+          <w:lang w:val="bg-BG"/>
+        </w:rPr>
+        <w:t xml:space="preserve">, като направихме целия интерфейс в само една форма. Сложихме бутони, осъществяващи CRUD операциите, 2 елемента </w:t>
+      </w:r>
+      <w:proofErr w:type="spellStart"/>
+      <w:r>
+        <w:rPr>
+          <w:lang w:val="bg-BG"/>
+        </w:rPr>
+        <w:t>DataGridView</w:t>
+      </w:r>
+      <w:proofErr w:type="spellEnd"/>
+      <w:r>
+        <w:rPr>
+          <w:lang w:val="bg-BG"/>
+        </w:rPr>
+        <w:t>, в които се виждат базите данни, както и допълнителни елементи, като поле за търсене в една от двете таблици по избор.</w:t>
       </w:r>
     </w:p>
     <w:p>
@@ -2448,7 +2725,21 @@
         <w:rPr>
           <w:lang w:val="bg-BG"/>
         </w:rPr>
-        <w:t>Писането на програмата приключи със създаване на компонентни тестове, като покрихме Business класовете.</w:t>
+        <w:t xml:space="preserve">Писането на програмата приключи със създаване на компонентни тестове, като покрихме </w:t>
+      </w:r>
+      <w:proofErr w:type="spellStart"/>
+      <w:r>
+        <w:rPr>
+          <w:lang w:val="bg-BG"/>
+        </w:rPr>
+        <w:t>Business</w:t>
+      </w:r>
+      <w:proofErr w:type="spellEnd"/>
+      <w:r>
+        <w:rPr>
+          <w:lang w:val="bg-BG"/>
+        </w:rPr>
+        <w:t xml:space="preserve"> класовете.</w:t>
       </w:r>
     </w:p>
     <w:p>
@@ -2534,7 +2825,71 @@
           <w:sz w:val="24"/>
           <w:szCs w:val="24"/>
         </w:rPr>
-        <w:t>Microsoft Visual Studio (Windows Forms App)</w:t>
+        <w:t xml:space="preserve">Microsoft </w:t>
+      </w:r>
+      <w:proofErr w:type="spellStart"/>
+      <w:r>
+        <w:rPr>
+          <w:sz w:val="24"/>
+          <w:szCs w:val="24"/>
+        </w:rPr>
+        <w:t>Visual</w:t>
+      </w:r>
+      <w:proofErr w:type="spellEnd"/>
+      <w:r>
+        <w:rPr>
+          <w:sz w:val="24"/>
+          <w:szCs w:val="24"/>
+        </w:rPr>
+        <w:t xml:space="preserve"> </w:t>
+      </w:r>
+      <w:proofErr w:type="spellStart"/>
+      <w:r>
+        <w:rPr>
+          <w:sz w:val="24"/>
+          <w:szCs w:val="24"/>
+        </w:rPr>
+        <w:t>Studio</w:t>
+      </w:r>
+      <w:proofErr w:type="spellEnd"/>
+      <w:r>
+        <w:rPr>
+          <w:sz w:val="24"/>
+          <w:szCs w:val="24"/>
+        </w:rPr>
+        <w:t xml:space="preserve"> (Windows </w:t>
+      </w:r>
+      <w:proofErr w:type="spellStart"/>
+      <w:r>
+        <w:rPr>
+          <w:sz w:val="24"/>
+          <w:szCs w:val="24"/>
+        </w:rPr>
+        <w:t>Forms</w:t>
+      </w:r>
+      <w:proofErr w:type="spellEnd"/>
+      <w:r>
+        <w:rPr>
+          <w:sz w:val="24"/>
+          <w:szCs w:val="24"/>
+        </w:rPr>
+        <w:t xml:space="preserve"> </w:t>
+      </w:r>
+      <w:proofErr w:type="spellStart"/>
+      <w:r>
+        <w:rPr>
+          <w:sz w:val="24"/>
+          <w:szCs w:val="24"/>
+        </w:rPr>
+        <w:t>App</w:t>
+      </w:r>
+      <w:proofErr w:type="spellEnd"/>
+      <w:r>
+        <w:rPr>
+          <w:sz w:val="24"/>
+          <w:szCs w:val="24"/>
+        </w:rPr>
+        <w:t>)</w:t>
       </w:r>
     </w:p>
     <w:p>
@@ -2550,6 +2905,7 @@
           <w:szCs w:val="24"/>
         </w:rPr>
       </w:pPr>
+      <w:proofErr w:type="spellStart"/>
       <w:r>
         <w:rPr>
           <w:sz w:val="24"/>
@@ -2557,6 +2913,7 @@
         </w:rPr>
         <w:t>GitHub</w:t>
       </w:r>
+      <w:proofErr w:type="spellEnd"/>
     </w:p>
     <w:p>
       <w:pPr>
@@ -2571,6 +2928,7 @@
           <w:szCs w:val="24"/>
         </w:rPr>
       </w:pPr>
+      <w:proofErr w:type="spellStart"/>
       <w:r>
         <w:rPr>
           <w:sz w:val="24"/>
@@ -2578,6 +2936,7 @@
         </w:rPr>
         <w:t>GitBash</w:t>
       </w:r>
+      <w:proofErr w:type="spellEnd"/>
     </w:p>
     <w:p>
       <w:pPr>
@@ -2592,6 +2951,7 @@
           <w:szCs w:val="24"/>
         </w:rPr>
       </w:pPr>
+      <w:proofErr w:type="spellStart"/>
       <w:r>
         <w:rPr>
           <w:sz w:val="24"/>
@@ -2599,6 +2959,7 @@
         </w:rPr>
         <w:t>EntityFramework</w:t>
       </w:r>
+      <w:proofErr w:type="spellEnd"/>
     </w:p>
     <w:p>
       <w:pPr>
@@ -2613,6 +2974,7 @@
           <w:szCs w:val="24"/>
         </w:rPr>
       </w:pPr>
+      <w:proofErr w:type="spellStart"/>
       <w:r>
         <w:rPr>
           <w:sz w:val="24"/>
@@ -2620,6 +2982,7 @@
         </w:rPr>
         <w:t>MSTests</w:t>
       </w:r>
+      <w:proofErr w:type="spellEnd"/>
     </w:p>
     <w:p>
       <w:pPr>
@@ -2660,29 +3023,39 @@
           <w:sz w:val="24"/>
           <w:szCs w:val="24"/>
         </w:rPr>
-        <w:t>Microsoft SQL Server Management Studio 18</w:t>
-      </w:r>
-    </w:p>
-    <w:p>
-      <w:pPr>
-        <w:pStyle w:val="3"/>
-        <w:numPr>
-          <w:ilvl w:val="0"/>
-          <w:numId w:val="9"/>
-        </w:numPr>
-        <w:jc w:val="left"/>
+        <w:t xml:space="preserve">Microsoft SQL Server </w:t>
+      </w:r>
+      <w:proofErr w:type="spellStart"/>
+      <w:r>
         <w:rPr>
           <w:sz w:val="24"/>
           <w:szCs w:val="24"/>
         </w:rPr>
-      </w:pPr>
+        <w:t>Management</w:t>
+      </w:r>
+      <w:proofErr w:type="spellEnd"/>
       <w:r>
         <w:rPr>
           <w:sz w:val="24"/>
           <w:szCs w:val="24"/>
-          <w:lang w:val="en-US"/>
-        </w:rPr>
-        <w:t>Moq</w:t>
+        </w:rPr>
+        <w:t xml:space="preserve"> </w:t>
+      </w:r>
+      <w:proofErr w:type="spellStart"/>
+      <w:r>
+        <w:rPr>
+          <w:sz w:val="24"/>
+          <w:szCs w:val="24"/>
+        </w:rPr>
+        <w:t>Studio</w:t>
+      </w:r>
+      <w:proofErr w:type="spellEnd"/>
+      <w:r>
+        <w:rPr>
+          <w:sz w:val="24"/>
+          <w:szCs w:val="24"/>
+        </w:rPr>
+        <w:t xml:space="preserve"> 18</w:t>
       </w:r>
     </w:p>
     <w:p>
@@ -2692,13 +3065,15 @@
           <w:ilvl w:val="0"/>
           <w:numId w:val="0"/>
         </w:numPr>
-        <w:ind w:left="1800"/>
+        <w:ind w:left="1440"/>
         <w:jc w:val="left"/>
         <w:rPr>
           <w:sz w:val="24"/>
           <w:szCs w:val="24"/>
         </w:rPr>
       </w:pPr>
+      <w:bookmarkStart w:id="14" w:name="_GoBack"/>
+      <w:bookmarkEnd w:id="14"/>
     </w:p>
     <w:p>
       <w:pPr>
@@ -2716,12 +3091,17 @@
       <w:pPr>
         <w:pStyle w:val="af1"/>
       </w:pPr>
-      <w:bookmarkStart w:id="14" w:name="_Toc98617003"/>
+      <w:bookmarkStart w:id="15" w:name="_Toc98617003"/>
       <w:r>
         <w:lastRenderedPageBreak/>
-        <w:t>Описание и скрийншоти</w:t>
-      </w:r>
-      <w:bookmarkEnd w:id="14"/>
+        <w:t xml:space="preserve">Описание и </w:t>
+      </w:r>
+      <w:proofErr w:type="spellStart"/>
+      <w:r>
+        <w:t>скрийншоти</w:t>
+      </w:r>
+      <w:bookmarkEnd w:id="15"/>
+      <w:proofErr w:type="spellEnd"/>
     </w:p>
     <w:p>
       <w:pPr>
@@ -2933,7 +3313,21 @@
           <w:lang w:val="bg-BG"/>
         </w:rPr>
         <w:lastRenderedPageBreak/>
-        <w:t xml:space="preserve">таблица с връзки между двете горепосочени. В таблицата за книги има полета за ID, заглавие на книгата, автор, категория (защото в Регионална библиотека „Николай Вранчев“ гр. Смолян, книгите са подредени по категории), дата на взимане, дата на връщане и ЕГН на последният човек, взел тази книга. В </w:t>
+        <w:t xml:space="preserve">таблица с връзки между двете горепосочени. В таблицата за книги има полета за ID, заглавие на книгата, автор, категория (защото в Регионална библиотека „Николай </w:t>
+      </w:r>
+      <w:proofErr w:type="spellStart"/>
+      <w:r>
+        <w:rPr>
+          <w:lang w:val="bg-BG"/>
+        </w:rPr>
+        <w:t>Вранчев</w:t>
+      </w:r>
+      <w:proofErr w:type="spellEnd"/>
+      <w:r>
+        <w:rPr>
+          <w:lang w:val="bg-BG"/>
+        </w:rPr>
+        <w:t xml:space="preserve">“ гр. Смолян, книгите са подредени по категории), дата на взимане, дата на връщане и ЕГН на последният човек, взел тази книга. В </w:t>
       </w:r>
       <w:r>
         <w:rPr>
@@ -2962,11 +3356,11 @@
       <w:pPr>
         <w:pStyle w:val="af1"/>
       </w:pPr>
-      <w:bookmarkStart w:id="15" w:name="_Toc98617004"/>
+      <w:bookmarkStart w:id="16" w:name="_Toc98617004"/>
       <w:r>
         <w:t>Програмен код на по-важните методи</w:t>
       </w:r>
-      <w:bookmarkEnd w:id="15"/>
+      <w:bookmarkEnd w:id="16"/>
     </w:p>
     <w:p>
       <w:pPr>
@@ -3826,11 +4220,11 @@
       <w:pPr>
         <w:pStyle w:val="2"/>
       </w:pPr>
-      <w:bookmarkStart w:id="16" w:name="_Toc98617005"/>
+      <w:bookmarkStart w:id="17" w:name="_Toc98617005"/>
       <w:r>
         <w:t>Развитие на знанията</w:t>
       </w:r>
-      <w:bookmarkEnd w:id="16"/>
+      <w:bookmarkEnd w:id="17"/>
     </w:p>
     <w:p>
       <w:pPr>
@@ -4011,7 +4405,7 @@
 </file>
 
 <file path=word/endnotes.xml><?xml version="1.0" encoding="utf-8"?>
-<w:endnotes xmlns:wpc="http://schemas.microsoft.com/office/word/2010/wordprocessingCanvas" xmlns:cx="http://schemas.microsoft.com/office/drawing/2014/chartex" xmlns:cx1="http://schemas.microsoft.com/office/drawing/2015/9/8/chartex" xmlns:cx2="http://schemas.microsoft.com/office/drawing/2015/10/21/chartex" xmlns:cx3="http://schemas.microsoft.com/office/drawing/2016/5/9/chartex" xmlns:cx4="http://schemas.microsoft.com/office/drawing/2016/5/10/chartex" xmlns:cx5="http://schemas.microsoft.com/office/drawing/2016/5/11/chartex" xmlns:cx6="http://schemas.microsoft.com/office/drawing/2016/5/12/chartex" xmlns:cx7="http://schemas.microsoft.com/office/drawing/2016/5/13/chartex" xmlns:cx8="http://schemas.microsoft.com/office/drawing/2016/5/14/chartex" xmlns:mc="http://schemas.openxmlformats.org/markup-compatibility/2006" xmlns:aink="http://schemas.microsoft.com/office/drawing/2016/ink" xmlns:am3d="http://schemas.microsoft.com/office/drawing/2017/model3d" xmlns:o="urn:schemas-microsoft-com:office:office" xmlns:r="http://schemas.openxmlformats.org/officeDocument/2006/relationships" xmlns:m="http://schemas.openxmlformats.org/officeDocument/2006/math" xmlns:v="urn:schemas-microsoft-com:vml" xmlns:wp14="http://schemas.microsoft.com/office/word/2010/wordprocessingDrawing" xmlns:wp="http://schemas.openxmlformats.org/drawingml/2006/wordprocessingDrawing" xmlns:w10="urn:schemas-microsoft-com:office:word" xmlns:w="http://schemas.openxmlformats.org/wordprocessingml/2006/main" xmlns:w14="http://schemas.microsoft.com/office/word/2010/wordml" xmlns:w15="http://schemas.microsoft.com/office/word/2012/wordml" xmlns:w16cex="http://schemas.microsoft.com/office/word/2018/wordml/cex" xmlns:w16cid="http://schemas.microsoft.com/office/word/2016/wordml/cid" xmlns:w16="http://schemas.microsoft.com/office/word/2018/wordml" xmlns:w16sdtdh="http://schemas.microsoft.com/office/word/2020/wordml/sdtdatahash" xmlns:w16se="http://schemas.microsoft.com/office/word/2015/wordml/symex" xmlns:wpg="http://schemas.microsoft.com/office/word/2010/wordprocessingGroup" xmlns:wpi="http://schemas.microsoft.com/office/word/2010/wordprocessingInk" xmlns:wne="http://schemas.microsoft.com/office/word/2006/wordml" xmlns:wps="http://schemas.microsoft.com/office/word/2010/wordprocessingShape" mc:Ignorable="w14 w15 w16se w16cid w16 w16cex w16sdtdh wp14">
+<w:endnotes xmlns:wpc="http://schemas.microsoft.com/office/word/2010/wordprocessingCanvas" xmlns:mc="http://schemas.openxmlformats.org/markup-compatibility/2006" xmlns:o="urn:schemas-microsoft-com:office:office" xmlns:r="http://schemas.openxmlformats.org/officeDocument/2006/relationships" xmlns:m="http://schemas.openxmlformats.org/officeDocument/2006/math" xmlns:v="urn:schemas-microsoft-com:vml" xmlns:wp14="http://schemas.microsoft.com/office/word/2010/wordprocessingDrawing" xmlns:wp="http://schemas.openxmlformats.org/drawingml/2006/wordprocessingDrawing" xmlns:w10="urn:schemas-microsoft-com:office:word" xmlns:w="http://schemas.openxmlformats.org/wordprocessingml/2006/main" xmlns:w14="http://schemas.microsoft.com/office/word/2010/wordml" xmlns:w15="http://schemas.microsoft.com/office/word/2012/wordml" xmlns:wpg="http://schemas.microsoft.com/office/word/2010/wordprocessingGroup" xmlns:wpi="http://schemas.microsoft.com/office/word/2010/wordprocessingInk" xmlns:wne="http://schemas.microsoft.com/office/word/2006/wordml" xmlns:wps="http://schemas.microsoft.com/office/word/2010/wordprocessingShape" mc:Ignorable="w14 w15 wp14">
   <w:endnote w:type="separator" w:id="-1">
     <w:p>
       <w:pPr>
@@ -4036,7 +4430,7 @@
 </file>
 
 <file path=word/footer1.xml><?xml version="1.0" encoding="utf-8"?>
-<w:ftr xmlns:wpc="http://schemas.microsoft.com/office/word/2010/wordprocessingCanvas" xmlns:cx="http://schemas.microsoft.com/office/drawing/2014/chartex" xmlns:cx1="http://schemas.microsoft.com/office/drawing/2015/9/8/chartex" xmlns:cx2="http://schemas.microsoft.com/office/drawing/2015/10/21/chartex" xmlns:cx3="http://schemas.microsoft.com/office/drawing/2016/5/9/chartex" xmlns:cx4="http://schemas.microsoft.com/office/drawing/2016/5/10/chartex" xmlns:cx5="http://schemas.microsoft.com/office/drawing/2016/5/11/chartex" xmlns:cx6="http://schemas.microsoft.com/office/drawing/2016/5/12/chartex" xmlns:cx7="http://schemas.microsoft.com/office/drawing/2016/5/13/chartex" xmlns:cx8="http://schemas.microsoft.com/office/drawing/2016/5/14/chartex" xmlns:mc="http://schemas.openxmlformats.org/markup-compatibility/2006" xmlns:aink="http://schemas.microsoft.com/office/drawing/2016/ink" xmlns:am3d="http://schemas.microsoft.com/office/drawing/2017/model3d" xmlns:o="urn:schemas-microsoft-com:office:office" xmlns:r="http://schemas.openxmlformats.org/officeDocument/2006/relationships" xmlns:m="http://schemas.openxmlformats.org/officeDocument/2006/math" xmlns:v="urn:schemas-microsoft-com:vml" xmlns:wp14="http://schemas.microsoft.com/office/word/2010/wordprocessingDrawing" xmlns:wp="http://schemas.openxmlformats.org/drawingml/2006/wordprocessingDrawing" xmlns:w10="urn:schemas-microsoft-com:office:word" xmlns:w="http://schemas.openxmlformats.org/wordprocessingml/2006/main" xmlns:w14="http://schemas.microsoft.com/office/word/2010/wordml" xmlns:w15="http://schemas.microsoft.com/office/word/2012/wordml" xmlns:w16cex="http://schemas.microsoft.com/office/word/2018/wordml/cex" xmlns:w16cid="http://schemas.microsoft.com/office/word/2016/wordml/cid" xmlns:w16="http://schemas.microsoft.com/office/word/2018/wordml" xmlns:w16sdtdh="http://schemas.microsoft.com/office/word/2020/wordml/sdtdatahash" xmlns:w16se="http://schemas.microsoft.com/office/word/2015/wordml/symex" xmlns:wpg="http://schemas.microsoft.com/office/word/2010/wordprocessingGroup" xmlns:wpi="http://schemas.microsoft.com/office/word/2010/wordprocessingInk" xmlns:wne="http://schemas.microsoft.com/office/word/2006/wordml" xmlns:wps="http://schemas.microsoft.com/office/word/2010/wordprocessingShape" mc:Ignorable="w14 w15 w16se w16cid w16 w16cex w16sdtdh wp14">
+<w:ftr xmlns:wpc="http://schemas.microsoft.com/office/word/2010/wordprocessingCanvas" xmlns:mc="http://schemas.openxmlformats.org/markup-compatibility/2006" xmlns:o="urn:schemas-microsoft-com:office:office" xmlns:r="http://schemas.openxmlformats.org/officeDocument/2006/relationships" xmlns:m="http://schemas.openxmlformats.org/officeDocument/2006/math" xmlns:v="urn:schemas-microsoft-com:vml" xmlns:wp14="http://schemas.microsoft.com/office/word/2010/wordprocessingDrawing" xmlns:wp="http://schemas.openxmlformats.org/drawingml/2006/wordprocessingDrawing" xmlns:w10="urn:schemas-microsoft-com:office:word" xmlns:w="http://schemas.openxmlformats.org/wordprocessingml/2006/main" xmlns:w14="http://schemas.microsoft.com/office/word/2010/wordml" xmlns:w15="http://schemas.microsoft.com/office/word/2012/wordml" xmlns:wpg="http://schemas.microsoft.com/office/word/2010/wordprocessingGroup" xmlns:wpi="http://schemas.microsoft.com/office/word/2010/wordprocessingInk" xmlns:wne="http://schemas.microsoft.com/office/word/2006/wordml" xmlns:wps="http://schemas.microsoft.com/office/word/2010/wordprocessingShape" mc:Ignorable="w14 w15 wp14">
   <w:p>
     <w:pPr>
       <w:tabs>
@@ -4061,7 +4455,7 @@
 </file>
 
 <file path=word/footer2.xml><?xml version="1.0" encoding="utf-8"?>
-<w:ftr xmlns:wpc="http://schemas.microsoft.com/office/word/2010/wordprocessingCanvas" xmlns:cx="http://schemas.microsoft.com/office/drawing/2014/chartex" xmlns:cx1="http://schemas.microsoft.com/office/drawing/2015/9/8/chartex" xmlns:cx2="http://schemas.microsoft.com/office/drawing/2015/10/21/chartex" xmlns:cx3="http://schemas.microsoft.com/office/drawing/2016/5/9/chartex" xmlns:cx4="http://schemas.microsoft.com/office/drawing/2016/5/10/chartex" xmlns:cx5="http://schemas.microsoft.com/office/drawing/2016/5/11/chartex" xmlns:cx6="http://schemas.microsoft.com/office/drawing/2016/5/12/chartex" xmlns:cx7="http://schemas.microsoft.com/office/drawing/2016/5/13/chartex" xmlns:cx8="http://schemas.microsoft.com/office/drawing/2016/5/14/chartex" xmlns:mc="http://schemas.openxmlformats.org/markup-compatibility/2006" xmlns:aink="http://schemas.microsoft.com/office/drawing/2016/ink" xmlns:am3d="http://schemas.microsoft.com/office/drawing/2017/model3d" xmlns:o="urn:schemas-microsoft-com:office:office" xmlns:r="http://schemas.openxmlformats.org/officeDocument/2006/relationships" xmlns:m="http://schemas.openxmlformats.org/officeDocument/2006/math" xmlns:v="urn:schemas-microsoft-com:vml" xmlns:wp14="http://schemas.microsoft.com/office/word/2010/wordprocessingDrawing" xmlns:wp="http://schemas.openxmlformats.org/drawingml/2006/wordprocessingDrawing" xmlns:w10="urn:schemas-microsoft-com:office:word" xmlns:w="http://schemas.openxmlformats.org/wordprocessingml/2006/main" xmlns:w14="http://schemas.microsoft.com/office/word/2010/wordml" xmlns:w15="http://schemas.microsoft.com/office/word/2012/wordml" xmlns:w16cex="http://schemas.microsoft.com/office/word/2018/wordml/cex" xmlns:w16cid="http://schemas.microsoft.com/office/word/2016/wordml/cid" xmlns:w16="http://schemas.microsoft.com/office/word/2018/wordml" xmlns:w16sdtdh="http://schemas.microsoft.com/office/word/2020/wordml/sdtdatahash" xmlns:w16se="http://schemas.microsoft.com/office/word/2015/wordml/symex" xmlns:wpg="http://schemas.microsoft.com/office/word/2010/wordprocessingGroup" xmlns:wpi="http://schemas.microsoft.com/office/word/2010/wordprocessingInk" xmlns:wne="http://schemas.microsoft.com/office/word/2006/wordml" xmlns:wps="http://schemas.microsoft.com/office/word/2010/wordprocessingShape" mc:Ignorable="w14 w15 w16se w16cid w16 w16cex w16sdtdh wp14">
+<w:ftr xmlns:wpc="http://schemas.microsoft.com/office/word/2010/wordprocessingCanvas" xmlns:mc="http://schemas.openxmlformats.org/markup-compatibility/2006" xmlns:o="urn:schemas-microsoft-com:office:office" xmlns:r="http://schemas.openxmlformats.org/officeDocument/2006/relationships" xmlns:m="http://schemas.openxmlformats.org/officeDocument/2006/math" xmlns:v="urn:schemas-microsoft-com:vml" xmlns:wp14="http://schemas.microsoft.com/office/word/2010/wordprocessingDrawing" xmlns:wp="http://schemas.openxmlformats.org/drawingml/2006/wordprocessingDrawing" xmlns:w10="urn:schemas-microsoft-com:office:word" xmlns:w="http://schemas.openxmlformats.org/wordprocessingml/2006/main" xmlns:w14="http://schemas.microsoft.com/office/word/2010/wordml" xmlns:w15="http://schemas.microsoft.com/office/word/2012/wordml" xmlns:wpg="http://schemas.microsoft.com/office/word/2010/wordprocessingGroup" xmlns:wpi="http://schemas.microsoft.com/office/word/2010/wordprocessingInk" xmlns:wne="http://schemas.microsoft.com/office/word/2006/wordml" xmlns:wps="http://schemas.microsoft.com/office/word/2010/wordprocessingShape" mc:Ignorable="w14 w15 wp14">
   <w:p>
     <w:pPr>
       <w:pBdr>
@@ -4113,7 +4507,7 @@
         <w:sz w:val="26"/>
         <w:szCs w:val="26"/>
       </w:rPr>
-      <w:t>10</w:t>
+      <w:t>11</w:t>
     </w:r>
     <w:r>
       <w:rPr>
@@ -4135,7 +4529,7 @@
 </file>
 
 <file path=word/footer3.xml><?xml version="1.0" encoding="utf-8"?>
-<w:ftr xmlns:wpc="http://schemas.microsoft.com/office/word/2010/wordprocessingCanvas" xmlns:cx="http://schemas.microsoft.com/office/drawing/2014/chartex" xmlns:cx1="http://schemas.microsoft.com/office/drawing/2015/9/8/chartex" xmlns:cx2="http://schemas.microsoft.com/office/drawing/2015/10/21/chartex" xmlns:cx3="http://schemas.microsoft.com/office/drawing/2016/5/9/chartex" xmlns:cx4="http://schemas.microsoft.com/office/drawing/2016/5/10/chartex" xmlns:cx5="http://schemas.microsoft.com/office/drawing/2016/5/11/chartex" xmlns:cx6="http://schemas.microsoft.com/office/drawing/2016/5/12/chartex" xmlns:cx7="http://schemas.microsoft.com/office/drawing/2016/5/13/chartex" xmlns:cx8="http://schemas.microsoft.com/office/drawing/2016/5/14/chartex" xmlns:mc="http://schemas.openxmlformats.org/markup-compatibility/2006" xmlns:aink="http://schemas.microsoft.com/office/drawing/2016/ink" xmlns:am3d="http://schemas.microsoft.com/office/drawing/2017/model3d" xmlns:o="urn:schemas-microsoft-com:office:office" xmlns:r="http://schemas.openxmlformats.org/officeDocument/2006/relationships" xmlns:m="http://schemas.openxmlformats.org/officeDocument/2006/math" xmlns:v="urn:schemas-microsoft-com:vml" xmlns:wp14="http://schemas.microsoft.com/office/word/2010/wordprocessingDrawing" xmlns:wp="http://schemas.openxmlformats.org/drawingml/2006/wordprocessingDrawing" xmlns:w10="urn:schemas-microsoft-com:office:word" xmlns:w="http://schemas.openxmlformats.org/wordprocessingml/2006/main" xmlns:w14="http://schemas.microsoft.com/office/word/2010/wordml" xmlns:w15="http://schemas.microsoft.com/office/word/2012/wordml" xmlns:w16cex="http://schemas.microsoft.com/office/word/2018/wordml/cex" xmlns:w16cid="http://schemas.microsoft.com/office/word/2016/wordml/cid" xmlns:w16="http://schemas.microsoft.com/office/word/2018/wordml" xmlns:w16sdtdh="http://schemas.microsoft.com/office/word/2020/wordml/sdtdatahash" xmlns:w16se="http://schemas.microsoft.com/office/word/2015/wordml/symex" xmlns:wpg="http://schemas.microsoft.com/office/word/2010/wordprocessingGroup" xmlns:wpi="http://schemas.microsoft.com/office/word/2010/wordprocessingInk" xmlns:wne="http://schemas.microsoft.com/office/word/2006/wordml" xmlns:wps="http://schemas.microsoft.com/office/word/2010/wordprocessingShape" mc:Ignorable="w14 w15 w16se w16cid w16 w16cex w16sdtdh wp14">
+<w:ftr xmlns:wpc="http://schemas.microsoft.com/office/word/2010/wordprocessingCanvas" xmlns:mc="http://schemas.openxmlformats.org/markup-compatibility/2006" xmlns:o="urn:schemas-microsoft-com:office:office" xmlns:r="http://schemas.openxmlformats.org/officeDocument/2006/relationships" xmlns:m="http://schemas.openxmlformats.org/officeDocument/2006/math" xmlns:v="urn:schemas-microsoft-com:vml" xmlns:wp14="http://schemas.microsoft.com/office/word/2010/wordprocessingDrawing" xmlns:wp="http://schemas.openxmlformats.org/drawingml/2006/wordprocessingDrawing" xmlns:w10="urn:schemas-microsoft-com:office:word" xmlns:w="http://schemas.openxmlformats.org/wordprocessingml/2006/main" xmlns:w14="http://schemas.microsoft.com/office/word/2010/wordml" xmlns:w15="http://schemas.microsoft.com/office/word/2012/wordml" xmlns:wpg="http://schemas.microsoft.com/office/word/2010/wordprocessingGroup" xmlns:wpi="http://schemas.microsoft.com/office/word/2010/wordprocessingInk" xmlns:wne="http://schemas.microsoft.com/office/word/2006/wordml" xmlns:wps="http://schemas.microsoft.com/office/word/2010/wordprocessingShape" mc:Ignorable="w14 w15 wp14">
   <w:p>
     <w:pPr>
       <w:pBdr>
@@ -4209,7 +4603,7 @@
 </file>
 
 <file path=word/footnotes.xml><?xml version="1.0" encoding="utf-8"?>
-<w:footnotes xmlns:wpc="http://schemas.microsoft.com/office/word/2010/wordprocessingCanvas" xmlns:cx="http://schemas.microsoft.com/office/drawing/2014/chartex" xmlns:cx1="http://schemas.microsoft.com/office/drawing/2015/9/8/chartex" xmlns:cx2="http://schemas.microsoft.com/office/drawing/2015/10/21/chartex" xmlns:cx3="http://schemas.microsoft.com/office/drawing/2016/5/9/chartex" xmlns:cx4="http://schemas.microsoft.com/office/drawing/2016/5/10/chartex" xmlns:cx5="http://schemas.microsoft.com/office/drawing/2016/5/11/chartex" xmlns:cx6="http://schemas.microsoft.com/office/drawing/2016/5/12/chartex" xmlns:cx7="http://schemas.microsoft.com/office/drawing/2016/5/13/chartex" xmlns:cx8="http://schemas.microsoft.com/office/drawing/2016/5/14/chartex" xmlns:mc="http://schemas.openxmlformats.org/markup-compatibility/2006" xmlns:aink="http://schemas.microsoft.com/office/drawing/2016/ink" xmlns:am3d="http://schemas.microsoft.com/office/drawing/2017/model3d" xmlns:o="urn:schemas-microsoft-com:office:office" xmlns:r="http://schemas.openxmlformats.org/officeDocument/2006/relationships" xmlns:m="http://schemas.openxmlformats.org/officeDocument/2006/math" xmlns:v="urn:schemas-microsoft-com:vml" xmlns:wp14="http://schemas.microsoft.com/office/word/2010/wordprocessingDrawing" xmlns:wp="http://schemas.openxmlformats.org/drawingml/2006/wordprocessingDrawing" xmlns:w10="urn:schemas-microsoft-com:office:word" xmlns:w="http://schemas.openxmlformats.org/wordprocessingml/2006/main" xmlns:w14="http://schemas.microsoft.com/office/word/2010/wordml" xmlns:w15="http://schemas.microsoft.com/office/word/2012/wordml" xmlns:w16cex="http://schemas.microsoft.com/office/word/2018/wordml/cex" xmlns:w16cid="http://schemas.microsoft.com/office/word/2016/wordml/cid" xmlns:w16="http://schemas.microsoft.com/office/word/2018/wordml" xmlns:w16sdtdh="http://schemas.microsoft.com/office/word/2020/wordml/sdtdatahash" xmlns:w16se="http://schemas.microsoft.com/office/word/2015/wordml/symex" xmlns:wpg="http://schemas.microsoft.com/office/word/2010/wordprocessingGroup" xmlns:wpi="http://schemas.microsoft.com/office/word/2010/wordprocessingInk" xmlns:wne="http://schemas.microsoft.com/office/word/2006/wordml" xmlns:wps="http://schemas.microsoft.com/office/word/2010/wordprocessingShape" mc:Ignorable="w14 w15 w16se w16cid w16 w16cex w16sdtdh wp14">
+<w:footnotes xmlns:wpc="http://schemas.microsoft.com/office/word/2010/wordprocessingCanvas" xmlns:mc="http://schemas.openxmlformats.org/markup-compatibility/2006" xmlns:o="urn:schemas-microsoft-com:office:office" xmlns:r="http://schemas.openxmlformats.org/officeDocument/2006/relationships" xmlns:m="http://schemas.openxmlformats.org/officeDocument/2006/math" xmlns:v="urn:schemas-microsoft-com:vml" xmlns:wp14="http://schemas.microsoft.com/office/word/2010/wordprocessingDrawing" xmlns:wp="http://schemas.openxmlformats.org/drawingml/2006/wordprocessingDrawing" xmlns:w10="urn:schemas-microsoft-com:office:word" xmlns:w="http://schemas.openxmlformats.org/wordprocessingml/2006/main" xmlns:w14="http://schemas.microsoft.com/office/word/2010/wordml" xmlns:w15="http://schemas.microsoft.com/office/word/2012/wordml" xmlns:wpg="http://schemas.microsoft.com/office/word/2010/wordprocessingGroup" xmlns:wpi="http://schemas.microsoft.com/office/word/2010/wordprocessingInk" xmlns:wne="http://schemas.microsoft.com/office/word/2006/wordml" xmlns:wps="http://schemas.microsoft.com/office/word/2010/wordprocessingShape" mc:Ignorable="w14 w15 wp14">
   <w:footnote w:type="separator" w:id="-1">
     <w:p>
       <w:pPr>
@@ -4234,7 +4628,7 @@
 </file>
 
 <file path=word/header1.xml><?xml version="1.0" encoding="utf-8"?>
-<w:hdr xmlns:wpc="http://schemas.microsoft.com/office/word/2010/wordprocessingCanvas" xmlns:cx="http://schemas.microsoft.com/office/drawing/2014/chartex" xmlns:cx1="http://schemas.microsoft.com/office/drawing/2015/9/8/chartex" xmlns:cx2="http://schemas.microsoft.com/office/drawing/2015/10/21/chartex" xmlns:cx3="http://schemas.microsoft.com/office/drawing/2016/5/9/chartex" xmlns:cx4="http://schemas.microsoft.com/office/drawing/2016/5/10/chartex" xmlns:cx5="http://schemas.microsoft.com/office/drawing/2016/5/11/chartex" xmlns:cx6="http://schemas.microsoft.com/office/drawing/2016/5/12/chartex" xmlns:cx7="http://schemas.microsoft.com/office/drawing/2016/5/13/chartex" xmlns:cx8="http://schemas.microsoft.com/office/drawing/2016/5/14/chartex" xmlns:mc="http://schemas.openxmlformats.org/markup-compatibility/2006" xmlns:aink="http://schemas.microsoft.com/office/drawing/2016/ink" xmlns:am3d="http://schemas.microsoft.com/office/drawing/2017/model3d" xmlns:o="urn:schemas-microsoft-com:office:office" xmlns:r="http://schemas.openxmlformats.org/officeDocument/2006/relationships" xmlns:m="http://schemas.openxmlformats.org/officeDocument/2006/math" xmlns:v="urn:schemas-microsoft-com:vml" xmlns:wp14="http://schemas.microsoft.com/office/word/2010/wordprocessingDrawing" xmlns:wp="http://schemas.openxmlformats.org/drawingml/2006/wordprocessingDrawing" xmlns:w10="urn:schemas-microsoft-com:office:word" xmlns:w="http://schemas.openxmlformats.org/wordprocessingml/2006/main" xmlns:w14="http://schemas.microsoft.com/office/word/2010/wordml" xmlns:w15="http://schemas.microsoft.com/office/word/2012/wordml" xmlns:w16cex="http://schemas.microsoft.com/office/word/2018/wordml/cex" xmlns:w16cid="http://schemas.microsoft.com/office/word/2016/wordml/cid" xmlns:w16="http://schemas.microsoft.com/office/word/2018/wordml" xmlns:w16sdtdh="http://schemas.microsoft.com/office/word/2020/wordml/sdtdatahash" xmlns:w16se="http://schemas.microsoft.com/office/word/2015/wordml/symex" xmlns:wpg="http://schemas.microsoft.com/office/word/2010/wordprocessingGroup" xmlns:wpi="http://schemas.microsoft.com/office/word/2010/wordprocessingInk" xmlns:wne="http://schemas.microsoft.com/office/word/2006/wordml" xmlns:wps="http://schemas.microsoft.com/office/word/2010/wordprocessingShape" mc:Ignorable="w14 w15 w16se w16cid w16 w16cex w16sdtdh wp14">
+<w:hdr xmlns:wpc="http://schemas.microsoft.com/office/word/2010/wordprocessingCanvas" xmlns:mc="http://schemas.openxmlformats.org/markup-compatibility/2006" xmlns:o="urn:schemas-microsoft-com:office:office" xmlns:r="http://schemas.openxmlformats.org/officeDocument/2006/relationships" xmlns:m="http://schemas.openxmlformats.org/officeDocument/2006/math" xmlns:v="urn:schemas-microsoft-com:vml" xmlns:wp14="http://schemas.microsoft.com/office/word/2010/wordprocessingDrawing" xmlns:wp="http://schemas.openxmlformats.org/drawingml/2006/wordprocessingDrawing" xmlns:w10="urn:schemas-microsoft-com:office:word" xmlns:w="http://schemas.openxmlformats.org/wordprocessingml/2006/main" xmlns:w14="http://schemas.microsoft.com/office/word/2010/wordml" xmlns:w15="http://schemas.microsoft.com/office/word/2012/wordml" xmlns:wpg="http://schemas.microsoft.com/office/word/2010/wordprocessingGroup" xmlns:wpi="http://schemas.microsoft.com/office/word/2010/wordprocessingInk" xmlns:wne="http://schemas.microsoft.com/office/word/2006/wordml" xmlns:wps="http://schemas.microsoft.com/office/word/2010/wordprocessingShape" mc:Ignorable="w14 w15 wp14">
   <w:p>
     <w:pPr>
       <w:pStyle w:val="a7"/>
@@ -4247,7 +4641,7 @@
 </file>
 
 <file path=word/header2.xml><?xml version="1.0" encoding="utf-8"?>
-<w:hdr xmlns:wpc="http://schemas.microsoft.com/office/word/2010/wordprocessingCanvas" xmlns:cx="http://schemas.microsoft.com/office/drawing/2014/chartex" xmlns:cx1="http://schemas.microsoft.com/office/drawing/2015/9/8/chartex" xmlns:cx2="http://schemas.microsoft.com/office/drawing/2015/10/21/chartex" xmlns:cx3="http://schemas.microsoft.com/office/drawing/2016/5/9/chartex" xmlns:cx4="http://schemas.microsoft.com/office/drawing/2016/5/10/chartex" xmlns:cx5="http://schemas.microsoft.com/office/drawing/2016/5/11/chartex" xmlns:cx6="http://schemas.microsoft.com/office/drawing/2016/5/12/chartex" xmlns:cx7="http://schemas.microsoft.com/office/drawing/2016/5/13/chartex" xmlns:cx8="http://schemas.microsoft.com/office/drawing/2016/5/14/chartex" xmlns:mc="http://schemas.openxmlformats.org/markup-compatibility/2006" xmlns:aink="http://schemas.microsoft.com/office/drawing/2016/ink" xmlns:am3d="http://schemas.microsoft.com/office/drawing/2017/model3d" xmlns:o="urn:schemas-microsoft-com:office:office" xmlns:r="http://schemas.openxmlformats.org/officeDocument/2006/relationships" xmlns:m="http://schemas.openxmlformats.org/officeDocument/2006/math" xmlns:v="urn:schemas-microsoft-com:vml" xmlns:wp14="http://schemas.microsoft.com/office/word/2010/wordprocessingDrawing" xmlns:wp="http://schemas.openxmlformats.org/drawingml/2006/wordprocessingDrawing" xmlns:w10="urn:schemas-microsoft-com:office:word" xmlns:w="http://schemas.openxmlformats.org/wordprocessingml/2006/main" xmlns:w14="http://schemas.microsoft.com/office/word/2010/wordml" xmlns:w15="http://schemas.microsoft.com/office/word/2012/wordml" xmlns:w16cex="http://schemas.microsoft.com/office/word/2018/wordml/cex" xmlns:w16cid="http://schemas.microsoft.com/office/word/2016/wordml/cid" xmlns:w16="http://schemas.microsoft.com/office/word/2018/wordml" xmlns:w16sdtdh="http://schemas.microsoft.com/office/word/2020/wordml/sdtdatahash" xmlns:w16se="http://schemas.microsoft.com/office/word/2015/wordml/symex" xmlns:wpg="http://schemas.microsoft.com/office/word/2010/wordprocessingGroup" xmlns:wpi="http://schemas.microsoft.com/office/word/2010/wordprocessingInk" xmlns:wne="http://schemas.microsoft.com/office/word/2006/wordml" xmlns:wps="http://schemas.microsoft.com/office/word/2010/wordprocessingShape" mc:Ignorable="w14 w15 w16se w16cid w16 w16cex w16sdtdh wp14">
+<w:hdr xmlns:wpc="http://schemas.microsoft.com/office/word/2010/wordprocessingCanvas" xmlns:mc="http://schemas.openxmlformats.org/markup-compatibility/2006" xmlns:o="urn:schemas-microsoft-com:office:office" xmlns:r="http://schemas.openxmlformats.org/officeDocument/2006/relationships" xmlns:m="http://schemas.openxmlformats.org/officeDocument/2006/math" xmlns:v="urn:schemas-microsoft-com:vml" xmlns:wp14="http://schemas.microsoft.com/office/word/2010/wordprocessingDrawing" xmlns:wp="http://schemas.openxmlformats.org/drawingml/2006/wordprocessingDrawing" xmlns:w10="urn:schemas-microsoft-com:office:word" xmlns:w="http://schemas.openxmlformats.org/wordprocessingml/2006/main" xmlns:w14="http://schemas.microsoft.com/office/word/2010/wordml" xmlns:w15="http://schemas.microsoft.com/office/word/2012/wordml" xmlns:wpg="http://schemas.microsoft.com/office/word/2010/wordprocessingGroup" xmlns:wpi="http://schemas.microsoft.com/office/word/2010/wordprocessingInk" xmlns:wne="http://schemas.microsoft.com/office/word/2006/wordml" xmlns:wps="http://schemas.microsoft.com/office/word/2010/wordprocessingShape" mc:Ignorable="w14 w15 wp14">
   <w:p>
     <w:pPr>
       <w:pStyle w:val="a7"/>
@@ -4260,7 +4654,7 @@
 </file>
 
 <file path=word/header3.xml><?xml version="1.0" encoding="utf-8"?>
-<w:hdr xmlns:wpc="http://schemas.microsoft.com/office/word/2010/wordprocessingCanvas" xmlns:cx="http://schemas.microsoft.com/office/drawing/2014/chartex" xmlns:cx1="http://schemas.microsoft.com/office/drawing/2015/9/8/chartex" xmlns:cx2="http://schemas.microsoft.com/office/drawing/2015/10/21/chartex" xmlns:cx3="http://schemas.microsoft.com/office/drawing/2016/5/9/chartex" xmlns:cx4="http://schemas.microsoft.com/office/drawing/2016/5/10/chartex" xmlns:cx5="http://schemas.microsoft.com/office/drawing/2016/5/11/chartex" xmlns:cx6="http://schemas.microsoft.com/office/drawing/2016/5/12/chartex" xmlns:cx7="http://schemas.microsoft.com/office/drawing/2016/5/13/chartex" xmlns:cx8="http://schemas.microsoft.com/office/drawing/2016/5/14/chartex" xmlns:mc="http://schemas.openxmlformats.org/markup-compatibility/2006" xmlns:aink="http://schemas.microsoft.com/office/drawing/2016/ink" xmlns:am3d="http://schemas.microsoft.com/office/drawing/2017/model3d" xmlns:o="urn:schemas-microsoft-com:office:office" xmlns:r="http://schemas.openxmlformats.org/officeDocument/2006/relationships" xmlns:m="http://schemas.openxmlformats.org/officeDocument/2006/math" xmlns:v="urn:schemas-microsoft-com:vml" xmlns:wp14="http://schemas.microsoft.com/office/word/2010/wordprocessingDrawing" xmlns:wp="http://schemas.openxmlformats.org/drawingml/2006/wordprocessingDrawing" xmlns:w10="urn:schemas-microsoft-com:office:word" xmlns:w="http://schemas.openxmlformats.org/wordprocessingml/2006/main" xmlns:w14="http://schemas.microsoft.com/office/word/2010/wordml" xmlns:w15="http://schemas.microsoft.com/office/word/2012/wordml" xmlns:w16cex="http://schemas.microsoft.com/office/word/2018/wordml/cex" xmlns:w16cid="http://schemas.microsoft.com/office/word/2016/wordml/cid" xmlns:w16="http://schemas.microsoft.com/office/word/2018/wordml" xmlns:w16sdtdh="http://schemas.microsoft.com/office/word/2020/wordml/sdtdatahash" xmlns:w16se="http://schemas.microsoft.com/office/word/2015/wordml/symex" xmlns:wpg="http://schemas.microsoft.com/office/word/2010/wordprocessingGroup" xmlns:wpi="http://schemas.microsoft.com/office/word/2010/wordprocessingInk" xmlns:wne="http://schemas.microsoft.com/office/word/2006/wordml" xmlns:wps="http://schemas.microsoft.com/office/word/2010/wordprocessingShape" mc:Ignorable="w14 w15 w16se w16cid w16 w16cex w16sdtdh wp14">
+<w:hdr xmlns:wpc="http://schemas.microsoft.com/office/word/2010/wordprocessingCanvas" xmlns:mc="http://schemas.openxmlformats.org/markup-compatibility/2006" xmlns:o="urn:schemas-microsoft-com:office:office" xmlns:r="http://schemas.openxmlformats.org/officeDocument/2006/relationships" xmlns:m="http://schemas.openxmlformats.org/officeDocument/2006/math" xmlns:v="urn:schemas-microsoft-com:vml" xmlns:wp14="http://schemas.microsoft.com/office/word/2010/wordprocessingDrawing" xmlns:wp="http://schemas.openxmlformats.org/drawingml/2006/wordprocessingDrawing" xmlns:w10="urn:schemas-microsoft-com:office:word" xmlns:w="http://schemas.openxmlformats.org/wordprocessingml/2006/main" xmlns:w14="http://schemas.microsoft.com/office/word/2010/wordml" xmlns:w15="http://schemas.microsoft.com/office/word/2012/wordml" xmlns:wpg="http://schemas.microsoft.com/office/word/2010/wordprocessingGroup" xmlns:wpi="http://schemas.microsoft.com/office/word/2010/wordprocessingInk" xmlns:wne="http://schemas.microsoft.com/office/word/2006/wordml" xmlns:wps="http://schemas.microsoft.com/office/word/2010/wordprocessingShape" mc:Ignorable="w14 w15 wp14">
   <w:p>
     <w:pPr>
       <w:pStyle w:val="a3"/>
@@ -4268,6 +4662,7 @@
     <w:r>
       <w:rPr>
         <w:noProof/>
+        <w:lang w:eastAsia="bg-BG"/>
       </w:rPr>
       <mc:AlternateContent>
         <mc:Choice Requires="wps">
@@ -4347,7 +4742,7 @@
             </wp:anchor>
           </w:drawing>
         </mc:Choice>
-        <mc:Fallback>
+        <mc:Fallback xmlns:w16se="http://schemas.microsoft.com/office/word/2015/wordml/symex" xmlns:w16sdtdh="http://schemas.microsoft.com/office/word/2020/wordml/sdtdatahash" xmlns:w16="http://schemas.microsoft.com/office/word/2018/wordml" xmlns:w16cid="http://schemas.microsoft.com/office/word/2016/wordml/cid" xmlns:w16cex="http://schemas.microsoft.com/office/word/2018/wordml/cex" xmlns:am3d="http://schemas.microsoft.com/office/drawing/2017/model3d" xmlns:aink="http://schemas.microsoft.com/office/drawing/2016/ink" xmlns:cx8="http://schemas.microsoft.com/office/drawing/2016/5/14/chartex" xmlns:cx7="http://schemas.microsoft.com/office/drawing/2016/5/13/chartex" xmlns:cx6="http://schemas.microsoft.com/office/drawing/2016/5/12/chartex" xmlns:cx5="http://schemas.microsoft.com/office/drawing/2016/5/11/chartex" xmlns:cx4="http://schemas.microsoft.com/office/drawing/2016/5/10/chartex" xmlns:cx3="http://schemas.microsoft.com/office/drawing/2016/5/9/chartex" xmlns:cx2="http://schemas.microsoft.com/office/drawing/2015/10/21/chartex" xmlns:cx1="http://schemas.microsoft.com/office/drawing/2015/9/8/chartex" xmlns:cx="http://schemas.microsoft.com/office/drawing/2014/chartex">
           <w:pict>
             <v:shapetype w14:anchorId="781BEBD1" id="_x0000_t202" coordsize="21600,21600" o:spt="202" path="m,l,21600r21600,l21600,xe">
               <v:stroke joinstyle="miter"/>
@@ -4510,8 +4905,8 @@
 </file>
 
 <file path=word/numbering.xml><?xml version="1.0" encoding="utf-8"?>
-<w:numbering xmlns:wpc="http://schemas.microsoft.com/office/word/2010/wordprocessingCanvas" xmlns:cx="http://schemas.microsoft.com/office/drawing/2014/chartex" xmlns:cx1="http://schemas.microsoft.com/office/drawing/2015/9/8/chartex" xmlns:cx2="http://schemas.microsoft.com/office/drawing/2015/10/21/chartex" xmlns:cx3="http://schemas.microsoft.com/office/drawing/2016/5/9/chartex" xmlns:cx4="http://schemas.microsoft.com/office/drawing/2016/5/10/chartex" xmlns:cx5="http://schemas.microsoft.com/office/drawing/2016/5/11/chartex" xmlns:cx6="http://schemas.microsoft.com/office/drawing/2016/5/12/chartex" xmlns:cx7="http://schemas.microsoft.com/office/drawing/2016/5/13/chartex" xmlns:cx8="http://schemas.microsoft.com/office/drawing/2016/5/14/chartex" xmlns:mc="http://schemas.openxmlformats.org/markup-compatibility/2006" xmlns:aink="http://schemas.microsoft.com/office/drawing/2016/ink" xmlns:am3d="http://schemas.microsoft.com/office/drawing/2017/model3d" xmlns:o="urn:schemas-microsoft-com:office:office" xmlns:r="http://schemas.openxmlformats.org/officeDocument/2006/relationships" xmlns:m="http://schemas.openxmlformats.org/officeDocument/2006/math" xmlns:v="urn:schemas-microsoft-com:vml" xmlns:wp14="http://schemas.microsoft.com/office/word/2010/wordprocessingDrawing" xmlns:wp="http://schemas.openxmlformats.org/drawingml/2006/wordprocessingDrawing" xmlns:w10="urn:schemas-microsoft-com:office:word" xmlns:w="http://schemas.openxmlformats.org/wordprocessingml/2006/main" xmlns:w14="http://schemas.microsoft.com/office/word/2010/wordml" xmlns:w15="http://schemas.microsoft.com/office/word/2012/wordml" xmlns:w16cex="http://schemas.microsoft.com/office/word/2018/wordml/cex" xmlns:w16cid="http://schemas.microsoft.com/office/word/2016/wordml/cid" xmlns:w16="http://schemas.microsoft.com/office/word/2018/wordml" xmlns:w16sdtdh="http://schemas.microsoft.com/office/word/2020/wordml/sdtdatahash" xmlns:w16se="http://schemas.microsoft.com/office/word/2015/wordml/symex" xmlns:wpg="http://schemas.microsoft.com/office/word/2010/wordprocessingGroup" xmlns:wpi="http://schemas.microsoft.com/office/word/2010/wordprocessingInk" xmlns:wne="http://schemas.microsoft.com/office/word/2006/wordml" xmlns:wps="http://schemas.microsoft.com/office/word/2010/wordprocessingShape" mc:Ignorable="w14 w15 w16se w16cid w16 w16cex w16sdtdh wp14">
-  <w:abstractNum w:abstractNumId="0" w15:restartNumberingAfterBreak="0">
+<w:numbering xmlns:wpc="http://schemas.microsoft.com/office/word/2010/wordprocessingCanvas" xmlns:mc="http://schemas.openxmlformats.org/markup-compatibility/2006" xmlns:o="urn:schemas-microsoft-com:office:office" xmlns:r="http://schemas.openxmlformats.org/officeDocument/2006/relationships" xmlns:m="http://schemas.openxmlformats.org/officeDocument/2006/math" xmlns:v="urn:schemas-microsoft-com:vml" xmlns:wp14="http://schemas.microsoft.com/office/word/2010/wordprocessingDrawing" xmlns:wp="http://schemas.openxmlformats.org/drawingml/2006/wordprocessingDrawing" xmlns:w10="urn:schemas-microsoft-com:office:word" xmlns:w="http://schemas.openxmlformats.org/wordprocessingml/2006/main" xmlns:w14="http://schemas.microsoft.com/office/word/2010/wordml" xmlns:w15="http://schemas.microsoft.com/office/word/2012/wordml" xmlns:wpg="http://schemas.microsoft.com/office/word/2010/wordprocessingGroup" xmlns:wpi="http://schemas.microsoft.com/office/word/2010/wordprocessingInk" xmlns:wne="http://schemas.microsoft.com/office/word/2006/wordml" xmlns:wps="http://schemas.microsoft.com/office/word/2010/wordprocessingShape" mc:Ignorable="w14 w15 wp14">
+  <w:abstractNum w:abstractNumId="0">
     <w:nsid w:val="030D39C8"/>
     <w:multiLevelType w:val="hybridMultilevel"/>
     <w:tmpl w:val="D6DC7406"/>
@@ -4624,7 +5019,7 @@
       </w:rPr>
     </w:lvl>
   </w:abstractNum>
-  <w:abstractNum w:abstractNumId="1" w15:restartNumberingAfterBreak="0">
+  <w:abstractNum w:abstractNumId="1">
     <w:nsid w:val="120575F6"/>
     <w:multiLevelType w:val="hybridMultilevel"/>
     <w:tmpl w:val="53CC2CE2"/>
@@ -4711,7 +5106,7 @@
       </w:pPr>
     </w:lvl>
   </w:abstractNum>
-  <w:abstractNum w:abstractNumId="2" w15:restartNumberingAfterBreak="0">
+  <w:abstractNum w:abstractNumId="2">
     <w:nsid w:val="178C0549"/>
     <w:multiLevelType w:val="hybridMultilevel"/>
     <w:tmpl w:val="1B04E72E"/>
@@ -4802,7 +5197,7 @@
       </w:pPr>
     </w:lvl>
   </w:abstractNum>
-  <w:abstractNum w:abstractNumId="3" w15:restartNumberingAfterBreak="0">
+  <w:abstractNum w:abstractNumId="3">
     <w:nsid w:val="1BBB0C9C"/>
     <w:multiLevelType w:val="hybridMultilevel"/>
     <w:tmpl w:val="9466A64C"/>
@@ -4915,7 +5310,7 @@
       </w:rPr>
     </w:lvl>
   </w:abstractNum>
-  <w:abstractNum w:abstractNumId="4" w15:restartNumberingAfterBreak="0">
+  <w:abstractNum w:abstractNumId="4">
     <w:nsid w:val="20B21691"/>
     <w:multiLevelType w:val="hybridMultilevel"/>
     <w:tmpl w:val="5C582A00"/>
@@ -5028,7 +5423,7 @@
       </w:rPr>
     </w:lvl>
   </w:abstractNum>
-  <w:abstractNum w:abstractNumId="5" w15:restartNumberingAfterBreak="0">
+  <w:abstractNum w:abstractNumId="5">
     <w:nsid w:val="2AE43636"/>
     <w:multiLevelType w:val="hybridMultilevel"/>
     <w:tmpl w:val="D340B45E"/>
@@ -5141,7 +5536,7 @@
       </w:rPr>
     </w:lvl>
   </w:abstractNum>
-  <w:abstractNum w:abstractNumId="6" w15:restartNumberingAfterBreak="0">
+  <w:abstractNum w:abstractNumId="6">
     <w:nsid w:val="3EDB12B3"/>
     <w:multiLevelType w:val="hybridMultilevel"/>
     <w:tmpl w:val="2DBE6254"/>
@@ -5227,7 +5622,7 @@
       </w:pPr>
     </w:lvl>
   </w:abstractNum>
-  <w:abstractNum w:abstractNumId="7" w15:restartNumberingAfterBreak="0">
+  <w:abstractNum w:abstractNumId="7">
     <w:nsid w:val="46CC4E4D"/>
     <w:multiLevelType w:val="hybridMultilevel"/>
     <w:tmpl w:val="65F04702"/>
@@ -5340,7 +5735,7 @@
       </w:rPr>
     </w:lvl>
   </w:abstractNum>
-  <w:abstractNum w:abstractNumId="8" w15:restartNumberingAfterBreak="0">
+  <w:abstractNum w:abstractNumId="8">
     <w:nsid w:val="60BF5912"/>
     <w:multiLevelType w:val="hybridMultilevel"/>
     <w:tmpl w:val="A3709656"/>
@@ -5453,7 +5848,7 @@
       </w:rPr>
     </w:lvl>
   </w:abstractNum>
-  <w:abstractNum w:abstractNumId="9" w15:restartNumberingAfterBreak="0">
+  <w:abstractNum w:abstractNumId="9">
     <w:nsid w:val="7F511536"/>
     <w:multiLevelType w:val="hybridMultilevel"/>
     <w:tmpl w:val="005E6B2C"/>
@@ -5606,7 +6001,7 @@
 </file>
 
 <file path=word/styles.xml><?xml version="1.0" encoding="utf-8"?>
-<w:styles xmlns:mc="http://schemas.openxmlformats.org/markup-compatibility/2006" xmlns:r="http://schemas.openxmlformats.org/officeDocument/2006/relationships" xmlns:w="http://schemas.openxmlformats.org/wordprocessingml/2006/main" xmlns:w14="http://schemas.microsoft.com/office/word/2010/wordml" xmlns:w15="http://schemas.microsoft.com/office/word/2012/wordml" xmlns:w16cex="http://schemas.microsoft.com/office/word/2018/wordml/cex" xmlns:w16cid="http://schemas.microsoft.com/office/word/2016/wordml/cid" xmlns:w16="http://schemas.microsoft.com/office/word/2018/wordml" xmlns:w16sdtdh="http://schemas.microsoft.com/office/word/2020/wordml/sdtdatahash" xmlns:w16se="http://schemas.microsoft.com/office/word/2015/wordml/symex" mc:Ignorable="w14 w15 w16se w16cid w16 w16cex w16sdtdh">
+<w:styles xmlns:mc="http://schemas.openxmlformats.org/markup-compatibility/2006" xmlns:r="http://schemas.openxmlformats.org/officeDocument/2006/relationships" xmlns:w="http://schemas.openxmlformats.org/wordprocessingml/2006/main" xmlns:w14="http://schemas.microsoft.com/office/word/2010/wordml" xmlns:w15="http://schemas.microsoft.com/office/word/2012/wordml" mc:Ignorable="w14 w15">
   <w:docDefaults>
     <w:rPrDefault>
       <w:rPr>
@@ -5622,7 +6017,7 @@
       </w:pPr>
     </w:pPrDefault>
   </w:docDefaults>
-  <w:latentStyles w:defLockedState="0" w:defUIPriority="99" w:defSemiHidden="0" w:defUnhideWhenUsed="0" w:defQFormat="0" w:count="376">
+  <w:latentStyles w:defLockedState="0" w:defUIPriority="99" w:defSemiHidden="0" w:defUnhideWhenUsed="0" w:defQFormat="0" w:count="371">
     <w:lsdException w:name="Normal" w:uiPriority="0" w:qFormat="1"/>
     <w:lsdException w:name="heading 1" w:uiPriority="9" w:qFormat="1"/>
     <w:lsdException w:name="heading 2" w:semiHidden="1" w:uiPriority="9" w:unhideWhenUsed="1" w:qFormat="1"/>
@@ -5728,6 +6123,7 @@
     <w:lsdException w:name="HTML Sample" w:semiHidden="1" w:unhideWhenUsed="1"/>
     <w:lsdException w:name="HTML Typewriter" w:semiHidden="1" w:unhideWhenUsed="1"/>
     <w:lsdException w:name="HTML Variable" w:semiHidden="1" w:unhideWhenUsed="1"/>
+    <w:lsdException w:name="Normal Table" w:semiHidden="1" w:unhideWhenUsed="1"/>
     <w:lsdException w:name="annotation subject" w:semiHidden="1" w:unhideWhenUsed="1"/>
     <w:lsdException w:name="No List" w:semiHidden="1" w:unhideWhenUsed="1"/>
     <w:lsdException w:name="Outline List 1" w:semiHidden="1" w:unhideWhenUsed="1"/>
@@ -5770,8 +6166,11 @@
     <w:lsdException w:name="Table Contemporary" w:semiHidden="1" w:unhideWhenUsed="1"/>
     <w:lsdException w:name="Table Elegant" w:semiHidden="1" w:unhideWhenUsed="1"/>
     <w:lsdException w:name="Table Professional" w:semiHidden="1" w:unhideWhenUsed="1"/>
+    <w:lsdException w:name="Table Subtle 1" w:semiHidden="1" w:unhideWhenUsed="1"/>
     <w:lsdException w:name="Table Subtle 2" w:semiHidden="1" w:unhideWhenUsed="1"/>
     <w:lsdException w:name="Table Web 1" w:semiHidden="1" w:unhideWhenUsed="1"/>
+    <w:lsdException w:name="Table Web 2" w:semiHidden="1" w:unhideWhenUsed="1"/>
+    <w:lsdException w:name="Table Web 3" w:semiHidden="1" w:unhideWhenUsed="1"/>
     <w:lsdException w:name="Balloon Text" w:semiHidden="1" w:unhideWhenUsed="1"/>
     <w:lsdException w:name="Table Grid" w:uiPriority="39"/>
     <w:lsdException w:name="Table Theme" w:semiHidden="1" w:unhideWhenUsed="1"/>
@@ -5990,11 +6389,6 @@
     <w:lsdException w:name="List Table 5 Dark Accent 6" w:uiPriority="50"/>
     <w:lsdException w:name="List Table 6 Colorful Accent 6" w:uiPriority="51"/>
     <w:lsdException w:name="List Table 7 Colorful Accent 6" w:uiPriority="52"/>
-    <w:lsdException w:name="Mention" w:semiHidden="1" w:unhideWhenUsed="1"/>
-    <w:lsdException w:name="Smart Hyperlink" w:semiHidden="1" w:unhideWhenUsed="1"/>
-    <w:lsdException w:name="Hashtag" w:semiHidden="1" w:unhideWhenUsed="1"/>
-    <w:lsdException w:name="Unresolved Mention" w:semiHidden="1" w:unhideWhenUsed="1"/>
-    <w:lsdException w:name="Smart Link" w:semiHidden="1" w:unhideWhenUsed="1"/>
   </w:latentStyles>
   <w:style w:type="paragraph" w:default="1" w:styleId="a">
     <w:name w:val="Normal"/>
@@ -6647,7 +7041,7 @@
 </file>
 
 <file path=customXml/itemProps1.xml><?xml version="1.0" encoding="utf-8"?>
-<ds:datastoreItem xmlns:ds="http://schemas.openxmlformats.org/officeDocument/2006/customXml" ds:itemID="{29850E7E-9E90-484F-B72F-9696AE66A06C}">
+<ds:datastoreItem xmlns:ds="http://schemas.openxmlformats.org/officeDocument/2006/customXml" ds:itemID="{AFB91294-B4D3-4FFF-82FC-98F8961973BC}">
   <ds:schemaRefs>
     <ds:schemaRef ds:uri="http://schemas.openxmlformats.org/officeDocument/2006/bibliography"/>
   </ds:schemaRefs>

</xml_diff>

<commit_message>
Added github link in doc
</commit_message>
<xml_diff>
--- a/LibrarySoftwareDocumentation.docx
+++ b/LibrarySoftwareDocumentation.docx
@@ -1,6 +1,6 @@
 
 <file path=word/document.xml><?xml version="1.0" encoding="utf-8"?>
-<w:document xmlns:wpc="http://schemas.microsoft.com/office/word/2010/wordprocessingCanvas" xmlns:mc="http://schemas.openxmlformats.org/markup-compatibility/2006" xmlns:o="urn:schemas-microsoft-com:office:office" xmlns:r="http://schemas.openxmlformats.org/officeDocument/2006/relationships" xmlns:m="http://schemas.openxmlformats.org/officeDocument/2006/math" xmlns:v="urn:schemas-microsoft-com:vml" xmlns:wp14="http://schemas.microsoft.com/office/word/2010/wordprocessingDrawing" xmlns:wp="http://schemas.openxmlformats.org/drawingml/2006/wordprocessingDrawing" xmlns:w10="urn:schemas-microsoft-com:office:word" xmlns:w="http://schemas.openxmlformats.org/wordprocessingml/2006/main" xmlns:w14="http://schemas.microsoft.com/office/word/2010/wordml" xmlns:w15="http://schemas.microsoft.com/office/word/2012/wordml" xmlns:wpg="http://schemas.microsoft.com/office/word/2010/wordprocessingGroup" xmlns:wpi="http://schemas.microsoft.com/office/word/2010/wordprocessingInk" xmlns:wne="http://schemas.microsoft.com/office/word/2006/wordml" xmlns:wps="http://schemas.microsoft.com/office/word/2010/wordprocessingShape" mc:Ignorable="w14 w15 wp14">
+<w:document xmlns:wpc="http://schemas.microsoft.com/office/word/2010/wordprocessingCanvas" xmlns:cx="http://schemas.microsoft.com/office/drawing/2014/chartex" xmlns:cx1="http://schemas.microsoft.com/office/drawing/2015/9/8/chartex" xmlns:cx2="http://schemas.microsoft.com/office/drawing/2015/10/21/chartex" xmlns:cx3="http://schemas.microsoft.com/office/drawing/2016/5/9/chartex" xmlns:cx4="http://schemas.microsoft.com/office/drawing/2016/5/10/chartex" xmlns:cx5="http://schemas.microsoft.com/office/drawing/2016/5/11/chartex" xmlns:cx6="http://schemas.microsoft.com/office/drawing/2016/5/12/chartex" xmlns:cx7="http://schemas.microsoft.com/office/drawing/2016/5/13/chartex" xmlns:cx8="http://schemas.microsoft.com/office/drawing/2016/5/14/chartex" xmlns:mc="http://schemas.openxmlformats.org/markup-compatibility/2006" xmlns:aink="http://schemas.microsoft.com/office/drawing/2016/ink" xmlns:am3d="http://schemas.microsoft.com/office/drawing/2017/model3d" xmlns:o="urn:schemas-microsoft-com:office:office" xmlns:r="http://schemas.openxmlformats.org/officeDocument/2006/relationships" xmlns:m="http://schemas.openxmlformats.org/officeDocument/2006/math" xmlns:v="urn:schemas-microsoft-com:vml" xmlns:wp14="http://schemas.microsoft.com/office/word/2010/wordprocessingDrawing" xmlns:wp="http://schemas.openxmlformats.org/drawingml/2006/wordprocessingDrawing" xmlns:w10="urn:schemas-microsoft-com:office:word" xmlns:w="http://schemas.openxmlformats.org/wordprocessingml/2006/main" xmlns:w14="http://schemas.microsoft.com/office/word/2010/wordml" xmlns:w15="http://schemas.microsoft.com/office/word/2012/wordml" xmlns:w16cex="http://schemas.microsoft.com/office/word/2018/wordml/cex" xmlns:w16cid="http://schemas.microsoft.com/office/word/2016/wordml/cid" xmlns:w16="http://schemas.microsoft.com/office/word/2018/wordml" xmlns:w16sdtdh="http://schemas.microsoft.com/office/word/2020/wordml/sdtdatahash" xmlns:w16se="http://schemas.microsoft.com/office/word/2015/wordml/symex" xmlns:wpg="http://schemas.microsoft.com/office/word/2010/wordprocessingGroup" xmlns:wpi="http://schemas.microsoft.com/office/word/2010/wordprocessingInk" xmlns:wne="http://schemas.microsoft.com/office/word/2006/wordml" xmlns:wps="http://schemas.microsoft.com/office/word/2010/wordprocessingShape" mc:Ignorable="w14 w15 w16se w16cid w16 w16cex w16sdtdh wp14">
   <w:body>
     <w:p>
       <w:pPr>
@@ -168,25 +168,7 @@
           <w:sz w:val="28"/>
           <w:szCs w:val="28"/>
         </w:rPr>
-        <w:t xml:space="preserve">Изготвили: Ивайло </w:t>
-      </w:r>
-      <w:proofErr w:type="spellStart"/>
-      <w:r>
-        <w:rPr>
-          <w:rFonts w:ascii="Times New Roman" w:hAnsi="Times New Roman" w:cs="Times New Roman"/>
-          <w:sz w:val="28"/>
-          <w:szCs w:val="28"/>
-        </w:rPr>
-        <w:t>Макаков</w:t>
-      </w:r>
-      <w:proofErr w:type="spellEnd"/>
-      <w:r>
-        <w:rPr>
-          <w:rFonts w:ascii="Times New Roman" w:hAnsi="Times New Roman" w:cs="Times New Roman"/>
-          <w:sz w:val="28"/>
-          <w:szCs w:val="28"/>
-        </w:rPr>
-        <w:t xml:space="preserve"> и Виктор Карталов</w:t>
+        <w:t>Изготвили: Ивайло Макаков и Виктор Карталов</w:t>
       </w:r>
       <w:r>
         <w:rPr>
@@ -1853,21 +1835,7 @@
         <w:rPr>
           <w:lang w:val="bg-BG"/>
         </w:rPr>
-        <w:t xml:space="preserve"> по програмиране на език С# чрез направата на проект – програма, използваща връзки с бази данни чрез </w:t>
-      </w:r>
-      <w:proofErr w:type="spellStart"/>
-      <w:r>
-        <w:rPr>
-          <w:lang w:val="bg-BG"/>
-        </w:rPr>
-        <w:t>EntityFramework</w:t>
-      </w:r>
-      <w:proofErr w:type="spellEnd"/>
-      <w:r>
-        <w:rPr>
-          <w:lang w:val="bg-BG"/>
-        </w:rPr>
-        <w:t xml:space="preserve">; с подходящ интерфейс (в нашата е използван графичен); </w:t>
+        <w:t xml:space="preserve"> по програмиране на език С# чрез направата на проект – програма, използваща връзки с бази данни чрез EntityFramework; с подходящ интерфейс (в нашата е използван графичен); </w:t>
       </w:r>
       <w:r>
         <w:rPr>
@@ -1885,16 +1853,8 @@
         <w:rPr>
           <w:lang w:val="bg-BG"/>
         </w:rPr>
-        <w:t xml:space="preserve"> и използване на системата за съвместна работа </w:t>
-      </w:r>
-      <w:proofErr w:type="spellStart"/>
-      <w:r>
-        <w:rPr>
-          <w:lang w:val="bg-BG"/>
-        </w:rPr>
-        <w:t>GitHub</w:t>
-      </w:r>
-      <w:proofErr w:type="spellEnd"/>
+        <w:t xml:space="preserve"> и използване на системата за съвместна работа GitHub</w:t>
+      </w:r>
       <w:r>
         <w:rPr>
           <w:lang w:val="bg-BG"/>
@@ -1969,21 +1929,7 @@
         <w:rPr>
           <w:lang w:val="bg-BG"/>
         </w:rPr>
-        <w:t xml:space="preserve">Ролите по разработката на кода бяха разпределени по равно, като голяма част от проекта са направени съвместно, чрез комуникация през програмата Microsoft </w:t>
-      </w:r>
-      <w:proofErr w:type="spellStart"/>
-      <w:r>
-        <w:rPr>
-          <w:lang w:val="bg-BG"/>
-        </w:rPr>
-        <w:t>Teams</w:t>
-      </w:r>
-      <w:proofErr w:type="spellEnd"/>
-      <w:r>
-        <w:rPr>
-          <w:lang w:val="bg-BG"/>
-        </w:rPr>
-        <w:t>. Като цяло, различните етапи в проекта са разработени от следните лица:</w:t>
+        <w:t>Ролите по разработката на кода бяха разпределени по равно, като голяма част от проекта са направени съвместно, чрез комуникация през програмата Microsoft Teams. Като цяло, различните етапи в проекта са разработени от следните лица:</w:t>
       </w:r>
     </w:p>
     <w:p>
@@ -2240,14 +2186,9 @@
       </w:pPr>
       <w:bookmarkStart w:id="3" w:name="_Toc98616992"/>
       <w:r>
-        <w:t xml:space="preserve">Създаване на хранилище в </w:t>
-      </w:r>
-      <w:proofErr w:type="spellStart"/>
-      <w:r>
-        <w:t>GitHub</w:t>
+        <w:t>Създаване на хранилище в GitHub</w:t>
       </w:r>
       <w:bookmarkEnd w:id="3"/>
-      <w:proofErr w:type="spellEnd"/>
     </w:p>
     <w:p>
       <w:pPr>
@@ -2260,49 +2201,7 @@
         <w:rPr>
           <w:lang w:val="bg-BG"/>
         </w:rPr>
-        <w:t xml:space="preserve">Работата ни започна със създаване на хранилище в </w:t>
-      </w:r>
-      <w:proofErr w:type="spellStart"/>
-      <w:r>
-        <w:rPr>
-          <w:lang w:val="bg-BG"/>
-        </w:rPr>
-        <w:t>GitHub</w:t>
-      </w:r>
-      <w:proofErr w:type="spellEnd"/>
-      <w:r>
-        <w:rPr>
-          <w:lang w:val="bg-BG"/>
-        </w:rPr>
-        <w:t xml:space="preserve">. След кратък период от тестване на системата, направихме проект във </w:t>
-      </w:r>
-      <w:proofErr w:type="spellStart"/>
-      <w:r>
-        <w:rPr>
-          <w:lang w:val="bg-BG"/>
-        </w:rPr>
-        <w:t>Visual</w:t>
-      </w:r>
-      <w:proofErr w:type="spellEnd"/>
-      <w:r>
-        <w:rPr>
-          <w:lang w:val="bg-BG"/>
-        </w:rPr>
-        <w:t xml:space="preserve"> </w:t>
-      </w:r>
-      <w:proofErr w:type="spellStart"/>
-      <w:r>
-        <w:rPr>
-          <w:lang w:val="bg-BG"/>
-        </w:rPr>
-        <w:t>Studio</w:t>
-      </w:r>
-      <w:proofErr w:type="spellEnd"/>
-      <w:r>
-        <w:rPr>
-          <w:lang w:val="bg-BG"/>
-        </w:rPr>
-        <w:t xml:space="preserve"> и започнахме да работим по следващия етап.</w:t>
+        <w:t>Работата ни започна със създаване на хранилище в GitHub. След кратък период от тестване на системата, направихме проект във Visual Studio и започнахме да работим по следващия етап.</w:t>
       </w:r>
     </w:p>
     <w:p>
@@ -2334,63 +2233,7 @@
         <w:rPr>
           <w:lang w:val="bg-BG"/>
         </w:rPr>
-        <w:t xml:space="preserve">След създаването на проекта, създадохме </w:t>
-      </w:r>
-      <w:proofErr w:type="spellStart"/>
-      <w:r>
-        <w:rPr>
-          <w:lang w:val="bg-BG"/>
-        </w:rPr>
-        <w:t>ClassLibrary</w:t>
-      </w:r>
-      <w:proofErr w:type="spellEnd"/>
-      <w:r>
-        <w:rPr>
-          <w:lang w:val="bg-BG"/>
-        </w:rPr>
-        <w:t xml:space="preserve"> </w:t>
-      </w:r>
-      <w:proofErr w:type="spellStart"/>
-      <w:r>
-        <w:rPr>
-          <w:lang w:val="bg-BG"/>
-        </w:rPr>
-        <w:t>Business</w:t>
-      </w:r>
-      <w:proofErr w:type="spellEnd"/>
-      <w:r>
-        <w:rPr>
-          <w:lang w:val="bg-BG"/>
-        </w:rPr>
-        <w:t xml:space="preserve"> и </w:t>
-      </w:r>
-      <w:proofErr w:type="spellStart"/>
-      <w:r>
-        <w:rPr>
-          <w:lang w:val="bg-BG"/>
-        </w:rPr>
-        <w:t>ClassLibrary</w:t>
-      </w:r>
-      <w:proofErr w:type="spellEnd"/>
-      <w:r>
-        <w:rPr>
-          <w:lang w:val="bg-BG"/>
-        </w:rPr>
-        <w:t xml:space="preserve"> Data, направихме папка </w:t>
-      </w:r>
-      <w:proofErr w:type="spellStart"/>
-      <w:r>
-        <w:rPr>
-          <w:lang w:val="bg-BG"/>
-        </w:rPr>
-        <w:t>Model</w:t>
-      </w:r>
-      <w:proofErr w:type="spellEnd"/>
-      <w:r>
-        <w:rPr>
-          <w:lang w:val="bg-BG"/>
-        </w:rPr>
-        <w:t xml:space="preserve"> в Data и създадохме класове в тях.</w:t>
+        <w:t>След създаването на проекта, създадохме ClassLibrary Business и ClassLibrary Data, направихме папка Model в Data и създадохме класове в тях.</w:t>
       </w:r>
     </w:p>
     <w:p>
@@ -2422,49 +2265,7 @@
         <w:rPr>
           <w:lang w:val="bg-BG"/>
         </w:rPr>
-        <w:t xml:space="preserve">Използвахме </w:t>
-      </w:r>
-      <w:proofErr w:type="spellStart"/>
-      <w:r>
-        <w:rPr>
-          <w:lang w:val="bg-BG"/>
-        </w:rPr>
-        <w:t>NuGet</w:t>
-      </w:r>
-      <w:proofErr w:type="spellEnd"/>
-      <w:r>
-        <w:rPr>
-          <w:lang w:val="bg-BG"/>
-        </w:rPr>
-        <w:t xml:space="preserve"> пакет </w:t>
-      </w:r>
-      <w:proofErr w:type="spellStart"/>
-      <w:r>
-        <w:rPr>
-          <w:lang w:val="bg-BG"/>
-        </w:rPr>
-        <w:t>EntityFramework</w:t>
-      </w:r>
-      <w:proofErr w:type="spellEnd"/>
-      <w:r>
-        <w:rPr>
-          <w:lang w:val="bg-BG"/>
-        </w:rPr>
-        <w:t xml:space="preserve">, за да свържем </w:t>
-      </w:r>
-      <w:proofErr w:type="spellStart"/>
-      <w:r>
-        <w:rPr>
-          <w:lang w:val="bg-BG"/>
-        </w:rPr>
-        <w:t>проектa</w:t>
-      </w:r>
-      <w:proofErr w:type="spellEnd"/>
-      <w:r>
-        <w:rPr>
-          <w:lang w:val="bg-BG"/>
-        </w:rPr>
-        <w:t xml:space="preserve"> с база данни.</w:t>
+        <w:t>Използвахме NuGet пакет EntityFramework, за да свържем проектa с база данни.</w:t>
       </w:r>
     </w:p>
     <w:p>
@@ -2481,15 +2282,7 @@
       </w:pPr>
       <w:bookmarkStart w:id="6" w:name="_Toc98616995"/>
       <w:r>
-        <w:t xml:space="preserve">Писане на код в </w:t>
-      </w:r>
-      <w:proofErr w:type="spellStart"/>
-      <w:r>
-        <w:t>Business</w:t>
-      </w:r>
-      <w:proofErr w:type="spellEnd"/>
-      <w:r>
-        <w:t xml:space="preserve"> и Data</w:t>
+        <w:t>Писане на код в Business и Data</w:t>
       </w:r>
       <w:bookmarkEnd w:id="6"/>
     </w:p>
@@ -2504,49 +2297,7 @@
         <w:rPr>
           <w:lang w:val="bg-BG"/>
         </w:rPr>
-        <w:t xml:space="preserve">Написахме код в </w:t>
-      </w:r>
-      <w:proofErr w:type="spellStart"/>
-      <w:r>
-        <w:rPr>
-          <w:lang w:val="bg-BG"/>
-        </w:rPr>
-        <w:t>ClassLibrary</w:t>
-      </w:r>
-      <w:proofErr w:type="spellEnd"/>
-      <w:r>
-        <w:rPr>
-          <w:lang w:val="bg-BG"/>
-        </w:rPr>
-        <w:t xml:space="preserve">-тата </w:t>
-      </w:r>
-      <w:proofErr w:type="spellStart"/>
-      <w:r>
-        <w:rPr>
-          <w:lang w:val="bg-BG"/>
-        </w:rPr>
-        <w:t>Business</w:t>
-      </w:r>
-      <w:proofErr w:type="spellEnd"/>
-      <w:r>
-        <w:rPr>
-          <w:lang w:val="bg-BG"/>
-        </w:rPr>
-        <w:t xml:space="preserve"> и Data, като дефинирахме класовете и написахме методи за поведението им, написахме код в класа </w:t>
-      </w:r>
-      <w:proofErr w:type="spellStart"/>
-      <w:r>
-        <w:rPr>
-          <w:lang w:val="bg-BG"/>
-        </w:rPr>
-        <w:t>LibraryContext</w:t>
-      </w:r>
-      <w:proofErr w:type="spellEnd"/>
-      <w:r>
-        <w:rPr>
-          <w:lang w:val="bg-BG"/>
-        </w:rPr>
-        <w:t xml:space="preserve">, като така </w:t>
+        <w:t xml:space="preserve">Написахме код в ClassLibrary-тата Business и Data, като дефинирахме класовете и написахме методи за поведението им, написахме код в класа LibraryContext, като така </w:t>
       </w:r>
       <w:r>
         <w:rPr>
@@ -2584,35 +2335,7 @@
         <w:rPr>
           <w:lang w:val="bg-BG"/>
         </w:rPr>
-        <w:t xml:space="preserve">Използвахме графичен интерфейс </w:t>
-      </w:r>
-      <w:proofErr w:type="spellStart"/>
-      <w:r>
-        <w:rPr>
-          <w:lang w:val="bg-BG"/>
-        </w:rPr>
-        <w:t>WindowsFormsApp</w:t>
-      </w:r>
-      <w:proofErr w:type="spellEnd"/>
-      <w:r>
-        <w:rPr>
-          <w:lang w:val="bg-BG"/>
-        </w:rPr>
-        <w:t xml:space="preserve">, като направихме целия интерфейс в само една форма. Сложихме бутони, осъществяващи CRUD операциите, 2 елемента </w:t>
-      </w:r>
-      <w:proofErr w:type="spellStart"/>
-      <w:r>
-        <w:rPr>
-          <w:lang w:val="bg-BG"/>
-        </w:rPr>
-        <w:t>DataGridView</w:t>
-      </w:r>
-      <w:proofErr w:type="spellEnd"/>
-      <w:r>
-        <w:rPr>
-          <w:lang w:val="bg-BG"/>
-        </w:rPr>
-        <w:t>, в които се виждат базите данни, както и допълнителни елементи, като поле за търсене в една от двете таблици по избор.</w:t>
+        <w:t>Използвахме графичен интерфейс WindowsFormsApp, като направихме целия интерфейс в само една форма. Сложихме бутони, осъществяващи CRUD операциите, 2 елемента DataGridView, в които се виждат базите данни, както и допълнителни елементи, като поле за търсене в една от двете таблици по избор.</w:t>
       </w:r>
     </w:p>
     <w:p>
@@ -2725,21 +2448,7 @@
         <w:rPr>
           <w:lang w:val="bg-BG"/>
         </w:rPr>
-        <w:t xml:space="preserve">Писането на програмата приключи със създаване на компонентни тестове, като покрихме </w:t>
-      </w:r>
-      <w:proofErr w:type="spellStart"/>
-      <w:r>
-        <w:rPr>
-          <w:lang w:val="bg-BG"/>
-        </w:rPr>
-        <w:t>Business</w:t>
-      </w:r>
-      <w:proofErr w:type="spellEnd"/>
-      <w:r>
-        <w:rPr>
-          <w:lang w:val="bg-BG"/>
-        </w:rPr>
-        <w:t xml:space="preserve"> класовете.</w:t>
+        <w:t>Писането на програмата приключи със създаване на компонентни тестове, като покрихме Business класовете.</w:t>
       </w:r>
     </w:p>
     <w:p>
@@ -2825,71 +2534,7 @@
           <w:sz w:val="24"/>
           <w:szCs w:val="24"/>
         </w:rPr>
-        <w:t xml:space="preserve">Microsoft </w:t>
-      </w:r>
-      <w:proofErr w:type="spellStart"/>
-      <w:r>
-        <w:rPr>
-          <w:sz w:val="24"/>
-          <w:szCs w:val="24"/>
-        </w:rPr>
-        <w:t>Visual</w:t>
-      </w:r>
-      <w:proofErr w:type="spellEnd"/>
-      <w:r>
-        <w:rPr>
-          <w:sz w:val="24"/>
-          <w:szCs w:val="24"/>
-        </w:rPr>
-        <w:t xml:space="preserve"> </w:t>
-      </w:r>
-      <w:proofErr w:type="spellStart"/>
-      <w:r>
-        <w:rPr>
-          <w:sz w:val="24"/>
-          <w:szCs w:val="24"/>
-        </w:rPr>
-        <w:t>Studio</w:t>
-      </w:r>
-      <w:proofErr w:type="spellEnd"/>
-      <w:r>
-        <w:rPr>
-          <w:sz w:val="24"/>
-          <w:szCs w:val="24"/>
-        </w:rPr>
-        <w:t xml:space="preserve"> (Windows </w:t>
-      </w:r>
-      <w:proofErr w:type="spellStart"/>
-      <w:r>
-        <w:rPr>
-          <w:sz w:val="24"/>
-          <w:szCs w:val="24"/>
-        </w:rPr>
-        <w:t>Forms</w:t>
-      </w:r>
-      <w:proofErr w:type="spellEnd"/>
-      <w:r>
-        <w:rPr>
-          <w:sz w:val="24"/>
-          <w:szCs w:val="24"/>
-        </w:rPr>
-        <w:t xml:space="preserve"> </w:t>
-      </w:r>
-      <w:proofErr w:type="spellStart"/>
-      <w:r>
-        <w:rPr>
-          <w:sz w:val="24"/>
-          <w:szCs w:val="24"/>
-        </w:rPr>
-        <w:t>App</w:t>
-      </w:r>
-      <w:proofErr w:type="spellEnd"/>
-      <w:r>
-        <w:rPr>
-          <w:sz w:val="24"/>
-          <w:szCs w:val="24"/>
-        </w:rPr>
-        <w:t>)</w:t>
+        <w:t>Microsoft Visual Studio (Windows Forms App)</w:t>
       </w:r>
     </w:p>
     <w:p>
@@ -2905,7 +2550,6 @@
           <w:szCs w:val="24"/>
         </w:rPr>
       </w:pPr>
-      <w:proofErr w:type="spellStart"/>
       <w:r>
         <w:rPr>
           <w:sz w:val="24"/>
@@ -2913,7 +2557,6 @@
         </w:rPr>
         <w:t>GitHub</w:t>
       </w:r>
-      <w:proofErr w:type="spellEnd"/>
     </w:p>
     <w:p>
       <w:pPr>
@@ -2928,7 +2571,6 @@
           <w:szCs w:val="24"/>
         </w:rPr>
       </w:pPr>
-      <w:proofErr w:type="spellStart"/>
       <w:r>
         <w:rPr>
           <w:sz w:val="24"/>
@@ -2936,7 +2578,6 @@
         </w:rPr>
         <w:t>GitBash</w:t>
       </w:r>
-      <w:proofErr w:type="spellEnd"/>
     </w:p>
     <w:p>
       <w:pPr>
@@ -2951,7 +2592,6 @@
           <w:szCs w:val="24"/>
         </w:rPr>
       </w:pPr>
-      <w:proofErr w:type="spellStart"/>
       <w:r>
         <w:rPr>
           <w:sz w:val="24"/>
@@ -2959,7 +2599,6 @@
         </w:rPr>
         <w:t>EntityFramework</w:t>
       </w:r>
-      <w:proofErr w:type="spellEnd"/>
     </w:p>
     <w:p>
       <w:pPr>
@@ -2974,7 +2613,6 @@
           <w:szCs w:val="24"/>
         </w:rPr>
       </w:pPr>
-      <w:proofErr w:type="spellStart"/>
       <w:r>
         <w:rPr>
           <w:sz w:val="24"/>
@@ -2982,7 +2620,6 @@
         </w:rPr>
         <w:t>MSTests</w:t>
       </w:r>
-      <w:proofErr w:type="spellEnd"/>
     </w:p>
     <w:p>
       <w:pPr>
@@ -3023,39 +2660,7 @@
           <w:sz w:val="24"/>
           <w:szCs w:val="24"/>
         </w:rPr>
-        <w:t xml:space="preserve">Microsoft SQL Server </w:t>
-      </w:r>
-      <w:proofErr w:type="spellStart"/>
-      <w:r>
-        <w:rPr>
-          <w:sz w:val="24"/>
-          <w:szCs w:val="24"/>
-        </w:rPr>
-        <w:t>Management</w:t>
-      </w:r>
-      <w:proofErr w:type="spellEnd"/>
-      <w:r>
-        <w:rPr>
-          <w:sz w:val="24"/>
-          <w:szCs w:val="24"/>
-        </w:rPr>
-        <w:t xml:space="preserve"> </w:t>
-      </w:r>
-      <w:proofErr w:type="spellStart"/>
-      <w:r>
-        <w:rPr>
-          <w:sz w:val="24"/>
-          <w:szCs w:val="24"/>
-        </w:rPr>
-        <w:t>Studio</w:t>
-      </w:r>
-      <w:proofErr w:type="spellEnd"/>
-      <w:r>
-        <w:rPr>
-          <w:sz w:val="24"/>
-          <w:szCs w:val="24"/>
-        </w:rPr>
-        <w:t xml:space="preserve"> 18</w:t>
+        <w:t>Microsoft SQL Server Management Studio 18</w:t>
       </w:r>
     </w:p>
     <w:p>
@@ -3072,8 +2677,6 @@
           <w:szCs w:val="24"/>
         </w:rPr>
       </w:pPr>
-      <w:bookmarkStart w:id="14" w:name="_GoBack"/>
-      <w:bookmarkEnd w:id="14"/>
     </w:p>
     <w:p>
       <w:pPr>
@@ -3091,17 +2694,12 @@
       <w:pPr>
         <w:pStyle w:val="af1"/>
       </w:pPr>
-      <w:bookmarkStart w:id="15" w:name="_Toc98617003"/>
+      <w:bookmarkStart w:id="14" w:name="_Toc98617003"/>
       <w:r>
         <w:lastRenderedPageBreak/>
-        <w:t xml:space="preserve">Описание и </w:t>
-      </w:r>
-      <w:proofErr w:type="spellStart"/>
-      <w:r>
-        <w:t>скрийншоти</w:t>
-      </w:r>
-      <w:bookmarkEnd w:id="15"/>
-      <w:proofErr w:type="spellEnd"/>
+        <w:t>Описание и скрийншоти</w:t>
+      </w:r>
+      <w:bookmarkEnd w:id="14"/>
     </w:p>
     <w:p>
       <w:pPr>
@@ -3313,21 +2911,7 @@
           <w:lang w:val="bg-BG"/>
         </w:rPr>
         <w:lastRenderedPageBreak/>
-        <w:t xml:space="preserve">таблица с връзки между двете горепосочени. В таблицата за книги има полета за ID, заглавие на книгата, автор, категория (защото в Регионална библиотека „Николай </w:t>
-      </w:r>
-      <w:proofErr w:type="spellStart"/>
-      <w:r>
-        <w:rPr>
-          <w:lang w:val="bg-BG"/>
-        </w:rPr>
-        <w:t>Вранчев</w:t>
-      </w:r>
-      <w:proofErr w:type="spellEnd"/>
-      <w:r>
-        <w:rPr>
-          <w:lang w:val="bg-BG"/>
-        </w:rPr>
-        <w:t xml:space="preserve">“ гр. Смолян, книгите са подредени по категории), дата на взимане, дата на връщане и ЕГН на последният човек, взел тази книга. В </w:t>
+        <w:t xml:space="preserve">таблица с връзки между двете горепосочени. В таблицата за книги има полета за ID, заглавие на книгата, автор, категория (защото в Регионална библиотека „Николай Вранчев“ гр. Смолян, книгите са подредени по категории), дата на взимане, дата на връщане и ЕГН на последният човек, взел тази книга. В </w:t>
       </w:r>
       <w:r>
         <w:rPr>
@@ -3356,11 +2940,11 @@
       <w:pPr>
         <w:pStyle w:val="af1"/>
       </w:pPr>
-      <w:bookmarkStart w:id="16" w:name="_Toc98617004"/>
+      <w:bookmarkStart w:id="15" w:name="_Toc98617004"/>
       <w:r>
         <w:t>Програмен код на по-важните методи</w:t>
       </w:r>
-      <w:bookmarkEnd w:id="16"/>
+      <w:bookmarkEnd w:id="15"/>
     </w:p>
     <w:p>
       <w:pPr>
@@ -4220,11 +3804,11 @@
       <w:pPr>
         <w:pStyle w:val="2"/>
       </w:pPr>
-      <w:bookmarkStart w:id="17" w:name="_Toc98617005"/>
+      <w:bookmarkStart w:id="16" w:name="_Toc98617005"/>
       <w:r>
         <w:t>Развитие на знанията</w:t>
       </w:r>
-      <w:bookmarkEnd w:id="17"/>
+      <w:bookmarkEnd w:id="16"/>
     </w:p>
     <w:p>
       <w:pPr>
@@ -4385,6 +3969,39 @@
           <w:lang w:val="bg-BG"/>
         </w:rPr>
         <w:t>Изцяло авторска.</w:t>
+      </w:r>
+    </w:p>
+    <w:p>
+      <w:pPr>
+        <w:pStyle w:val="ad"/>
+        <w:numPr>
+          <w:ilvl w:val="0"/>
+          <w:numId w:val="10"/>
+        </w:numPr>
+        <w:rPr>
+          <w:lang w:val="bg-BG"/>
+        </w:rPr>
+      </w:pPr>
+      <w:r>
+        <w:rPr>
+          <w:lang w:val="bg-BG"/>
+        </w:rPr>
+        <w:t>Линк към хранилището:</w:t>
+      </w:r>
+    </w:p>
+    <w:p>
+      <w:pPr>
+        <w:pStyle w:val="ad"/>
+        <w:ind w:left="2422" w:firstLine="0"/>
+        <w:rPr>
+          <w:lang w:val="bg-BG"/>
+        </w:rPr>
+      </w:pPr>
+      <w:r>
+        <w:rPr>
+          <w:lang w:val="bg-BG"/>
+        </w:rPr>
+        <w:t>https://github.com/IvayloMakakov/PCLibrary.git</w:t>
       </w:r>
     </w:p>
     <w:sectPr>
@@ -4405,7 +4022,7 @@
 </file>
 
 <file path=word/endnotes.xml><?xml version="1.0" encoding="utf-8"?>
-<w:endnotes xmlns:wpc="http://schemas.microsoft.com/office/word/2010/wordprocessingCanvas" xmlns:mc="http://schemas.openxmlformats.org/markup-compatibility/2006" xmlns:o="urn:schemas-microsoft-com:office:office" xmlns:r="http://schemas.openxmlformats.org/officeDocument/2006/relationships" xmlns:m="http://schemas.openxmlformats.org/officeDocument/2006/math" xmlns:v="urn:schemas-microsoft-com:vml" xmlns:wp14="http://schemas.microsoft.com/office/word/2010/wordprocessingDrawing" xmlns:wp="http://schemas.openxmlformats.org/drawingml/2006/wordprocessingDrawing" xmlns:w10="urn:schemas-microsoft-com:office:word" xmlns:w="http://schemas.openxmlformats.org/wordprocessingml/2006/main" xmlns:w14="http://schemas.microsoft.com/office/word/2010/wordml" xmlns:w15="http://schemas.microsoft.com/office/word/2012/wordml" xmlns:wpg="http://schemas.microsoft.com/office/word/2010/wordprocessingGroup" xmlns:wpi="http://schemas.microsoft.com/office/word/2010/wordprocessingInk" xmlns:wne="http://schemas.microsoft.com/office/word/2006/wordml" xmlns:wps="http://schemas.microsoft.com/office/word/2010/wordprocessingShape" mc:Ignorable="w14 w15 wp14">
+<w:endnotes xmlns:wpc="http://schemas.microsoft.com/office/word/2010/wordprocessingCanvas" xmlns:cx="http://schemas.microsoft.com/office/drawing/2014/chartex" xmlns:cx1="http://schemas.microsoft.com/office/drawing/2015/9/8/chartex" xmlns:cx2="http://schemas.microsoft.com/office/drawing/2015/10/21/chartex" xmlns:cx3="http://schemas.microsoft.com/office/drawing/2016/5/9/chartex" xmlns:cx4="http://schemas.microsoft.com/office/drawing/2016/5/10/chartex" xmlns:cx5="http://schemas.microsoft.com/office/drawing/2016/5/11/chartex" xmlns:cx6="http://schemas.microsoft.com/office/drawing/2016/5/12/chartex" xmlns:cx7="http://schemas.microsoft.com/office/drawing/2016/5/13/chartex" xmlns:cx8="http://schemas.microsoft.com/office/drawing/2016/5/14/chartex" xmlns:mc="http://schemas.openxmlformats.org/markup-compatibility/2006" xmlns:aink="http://schemas.microsoft.com/office/drawing/2016/ink" xmlns:am3d="http://schemas.microsoft.com/office/drawing/2017/model3d" xmlns:o="urn:schemas-microsoft-com:office:office" xmlns:r="http://schemas.openxmlformats.org/officeDocument/2006/relationships" xmlns:m="http://schemas.openxmlformats.org/officeDocument/2006/math" xmlns:v="urn:schemas-microsoft-com:vml" xmlns:wp14="http://schemas.microsoft.com/office/word/2010/wordprocessingDrawing" xmlns:wp="http://schemas.openxmlformats.org/drawingml/2006/wordprocessingDrawing" xmlns:w10="urn:schemas-microsoft-com:office:word" xmlns:w="http://schemas.openxmlformats.org/wordprocessingml/2006/main" xmlns:w14="http://schemas.microsoft.com/office/word/2010/wordml" xmlns:w15="http://schemas.microsoft.com/office/word/2012/wordml" xmlns:w16cex="http://schemas.microsoft.com/office/word/2018/wordml/cex" xmlns:w16cid="http://schemas.microsoft.com/office/word/2016/wordml/cid" xmlns:w16="http://schemas.microsoft.com/office/word/2018/wordml" xmlns:w16sdtdh="http://schemas.microsoft.com/office/word/2020/wordml/sdtdatahash" xmlns:w16se="http://schemas.microsoft.com/office/word/2015/wordml/symex" xmlns:wpg="http://schemas.microsoft.com/office/word/2010/wordprocessingGroup" xmlns:wpi="http://schemas.microsoft.com/office/word/2010/wordprocessingInk" xmlns:wne="http://schemas.microsoft.com/office/word/2006/wordml" xmlns:wps="http://schemas.microsoft.com/office/word/2010/wordprocessingShape" mc:Ignorable="w14 w15 w16se w16cid w16 w16cex w16sdtdh wp14">
   <w:endnote w:type="separator" w:id="-1">
     <w:p>
       <w:pPr>
@@ -4430,7 +4047,7 @@
 </file>
 
 <file path=word/footer1.xml><?xml version="1.0" encoding="utf-8"?>
-<w:ftr xmlns:wpc="http://schemas.microsoft.com/office/word/2010/wordprocessingCanvas" xmlns:mc="http://schemas.openxmlformats.org/markup-compatibility/2006" xmlns:o="urn:schemas-microsoft-com:office:office" xmlns:r="http://schemas.openxmlformats.org/officeDocument/2006/relationships" xmlns:m="http://schemas.openxmlformats.org/officeDocument/2006/math" xmlns:v="urn:schemas-microsoft-com:vml" xmlns:wp14="http://schemas.microsoft.com/office/word/2010/wordprocessingDrawing" xmlns:wp="http://schemas.openxmlformats.org/drawingml/2006/wordprocessingDrawing" xmlns:w10="urn:schemas-microsoft-com:office:word" xmlns:w="http://schemas.openxmlformats.org/wordprocessingml/2006/main" xmlns:w14="http://schemas.microsoft.com/office/word/2010/wordml" xmlns:w15="http://schemas.microsoft.com/office/word/2012/wordml" xmlns:wpg="http://schemas.microsoft.com/office/word/2010/wordprocessingGroup" xmlns:wpi="http://schemas.microsoft.com/office/word/2010/wordprocessingInk" xmlns:wne="http://schemas.microsoft.com/office/word/2006/wordml" xmlns:wps="http://schemas.microsoft.com/office/word/2010/wordprocessingShape" mc:Ignorable="w14 w15 wp14">
+<w:ftr xmlns:wpc="http://schemas.microsoft.com/office/word/2010/wordprocessingCanvas" xmlns:cx="http://schemas.microsoft.com/office/drawing/2014/chartex" xmlns:cx1="http://schemas.microsoft.com/office/drawing/2015/9/8/chartex" xmlns:cx2="http://schemas.microsoft.com/office/drawing/2015/10/21/chartex" xmlns:cx3="http://schemas.microsoft.com/office/drawing/2016/5/9/chartex" xmlns:cx4="http://schemas.microsoft.com/office/drawing/2016/5/10/chartex" xmlns:cx5="http://schemas.microsoft.com/office/drawing/2016/5/11/chartex" xmlns:cx6="http://schemas.microsoft.com/office/drawing/2016/5/12/chartex" xmlns:cx7="http://schemas.microsoft.com/office/drawing/2016/5/13/chartex" xmlns:cx8="http://schemas.microsoft.com/office/drawing/2016/5/14/chartex" xmlns:mc="http://schemas.openxmlformats.org/markup-compatibility/2006" xmlns:aink="http://schemas.microsoft.com/office/drawing/2016/ink" xmlns:am3d="http://schemas.microsoft.com/office/drawing/2017/model3d" xmlns:o="urn:schemas-microsoft-com:office:office" xmlns:r="http://schemas.openxmlformats.org/officeDocument/2006/relationships" xmlns:m="http://schemas.openxmlformats.org/officeDocument/2006/math" xmlns:v="urn:schemas-microsoft-com:vml" xmlns:wp14="http://schemas.microsoft.com/office/word/2010/wordprocessingDrawing" xmlns:wp="http://schemas.openxmlformats.org/drawingml/2006/wordprocessingDrawing" xmlns:w10="urn:schemas-microsoft-com:office:word" xmlns:w="http://schemas.openxmlformats.org/wordprocessingml/2006/main" xmlns:w14="http://schemas.microsoft.com/office/word/2010/wordml" xmlns:w15="http://schemas.microsoft.com/office/word/2012/wordml" xmlns:w16cex="http://schemas.microsoft.com/office/word/2018/wordml/cex" xmlns:w16cid="http://schemas.microsoft.com/office/word/2016/wordml/cid" xmlns:w16="http://schemas.microsoft.com/office/word/2018/wordml" xmlns:w16sdtdh="http://schemas.microsoft.com/office/word/2020/wordml/sdtdatahash" xmlns:w16se="http://schemas.microsoft.com/office/word/2015/wordml/symex" xmlns:wpg="http://schemas.microsoft.com/office/word/2010/wordprocessingGroup" xmlns:wpi="http://schemas.microsoft.com/office/word/2010/wordprocessingInk" xmlns:wne="http://schemas.microsoft.com/office/word/2006/wordml" xmlns:wps="http://schemas.microsoft.com/office/word/2010/wordprocessingShape" mc:Ignorable="w14 w15 w16se w16cid w16 w16cex w16sdtdh wp14">
   <w:p>
     <w:pPr>
       <w:tabs>
@@ -4455,7 +4072,7 @@
 </file>
 
 <file path=word/footer2.xml><?xml version="1.0" encoding="utf-8"?>
-<w:ftr xmlns:wpc="http://schemas.microsoft.com/office/word/2010/wordprocessingCanvas" xmlns:mc="http://schemas.openxmlformats.org/markup-compatibility/2006" xmlns:o="urn:schemas-microsoft-com:office:office" xmlns:r="http://schemas.openxmlformats.org/officeDocument/2006/relationships" xmlns:m="http://schemas.openxmlformats.org/officeDocument/2006/math" xmlns:v="urn:schemas-microsoft-com:vml" xmlns:wp14="http://schemas.microsoft.com/office/word/2010/wordprocessingDrawing" xmlns:wp="http://schemas.openxmlformats.org/drawingml/2006/wordprocessingDrawing" xmlns:w10="urn:schemas-microsoft-com:office:word" xmlns:w="http://schemas.openxmlformats.org/wordprocessingml/2006/main" xmlns:w14="http://schemas.microsoft.com/office/word/2010/wordml" xmlns:w15="http://schemas.microsoft.com/office/word/2012/wordml" xmlns:wpg="http://schemas.microsoft.com/office/word/2010/wordprocessingGroup" xmlns:wpi="http://schemas.microsoft.com/office/word/2010/wordprocessingInk" xmlns:wne="http://schemas.microsoft.com/office/word/2006/wordml" xmlns:wps="http://schemas.microsoft.com/office/word/2010/wordprocessingShape" mc:Ignorable="w14 w15 wp14">
+<w:ftr xmlns:wpc="http://schemas.microsoft.com/office/word/2010/wordprocessingCanvas" xmlns:cx="http://schemas.microsoft.com/office/drawing/2014/chartex" xmlns:cx1="http://schemas.microsoft.com/office/drawing/2015/9/8/chartex" xmlns:cx2="http://schemas.microsoft.com/office/drawing/2015/10/21/chartex" xmlns:cx3="http://schemas.microsoft.com/office/drawing/2016/5/9/chartex" xmlns:cx4="http://schemas.microsoft.com/office/drawing/2016/5/10/chartex" xmlns:cx5="http://schemas.microsoft.com/office/drawing/2016/5/11/chartex" xmlns:cx6="http://schemas.microsoft.com/office/drawing/2016/5/12/chartex" xmlns:cx7="http://schemas.microsoft.com/office/drawing/2016/5/13/chartex" xmlns:cx8="http://schemas.microsoft.com/office/drawing/2016/5/14/chartex" xmlns:mc="http://schemas.openxmlformats.org/markup-compatibility/2006" xmlns:aink="http://schemas.microsoft.com/office/drawing/2016/ink" xmlns:am3d="http://schemas.microsoft.com/office/drawing/2017/model3d" xmlns:o="urn:schemas-microsoft-com:office:office" xmlns:r="http://schemas.openxmlformats.org/officeDocument/2006/relationships" xmlns:m="http://schemas.openxmlformats.org/officeDocument/2006/math" xmlns:v="urn:schemas-microsoft-com:vml" xmlns:wp14="http://schemas.microsoft.com/office/word/2010/wordprocessingDrawing" xmlns:wp="http://schemas.openxmlformats.org/drawingml/2006/wordprocessingDrawing" xmlns:w10="urn:schemas-microsoft-com:office:word" xmlns:w="http://schemas.openxmlformats.org/wordprocessingml/2006/main" xmlns:w14="http://schemas.microsoft.com/office/word/2010/wordml" xmlns:w15="http://schemas.microsoft.com/office/word/2012/wordml" xmlns:w16cex="http://schemas.microsoft.com/office/word/2018/wordml/cex" xmlns:w16cid="http://schemas.microsoft.com/office/word/2016/wordml/cid" xmlns:w16="http://schemas.microsoft.com/office/word/2018/wordml" xmlns:w16sdtdh="http://schemas.microsoft.com/office/word/2020/wordml/sdtdatahash" xmlns:w16se="http://schemas.microsoft.com/office/word/2015/wordml/symex" xmlns:wpg="http://schemas.microsoft.com/office/word/2010/wordprocessingGroup" xmlns:wpi="http://schemas.microsoft.com/office/word/2010/wordprocessingInk" xmlns:wne="http://schemas.microsoft.com/office/word/2006/wordml" xmlns:wps="http://schemas.microsoft.com/office/word/2010/wordprocessingShape" mc:Ignorable="w14 w15 w16se w16cid w16 w16cex w16sdtdh wp14">
   <w:p>
     <w:pPr>
       <w:pBdr>
@@ -4529,7 +4146,7 @@
 </file>
 
 <file path=word/footer3.xml><?xml version="1.0" encoding="utf-8"?>
-<w:ftr xmlns:wpc="http://schemas.microsoft.com/office/word/2010/wordprocessingCanvas" xmlns:mc="http://schemas.openxmlformats.org/markup-compatibility/2006" xmlns:o="urn:schemas-microsoft-com:office:office" xmlns:r="http://schemas.openxmlformats.org/officeDocument/2006/relationships" xmlns:m="http://schemas.openxmlformats.org/officeDocument/2006/math" xmlns:v="urn:schemas-microsoft-com:vml" xmlns:wp14="http://schemas.microsoft.com/office/word/2010/wordprocessingDrawing" xmlns:wp="http://schemas.openxmlformats.org/drawingml/2006/wordprocessingDrawing" xmlns:w10="urn:schemas-microsoft-com:office:word" xmlns:w="http://schemas.openxmlformats.org/wordprocessingml/2006/main" xmlns:w14="http://schemas.microsoft.com/office/word/2010/wordml" xmlns:w15="http://schemas.microsoft.com/office/word/2012/wordml" xmlns:wpg="http://schemas.microsoft.com/office/word/2010/wordprocessingGroup" xmlns:wpi="http://schemas.microsoft.com/office/word/2010/wordprocessingInk" xmlns:wne="http://schemas.microsoft.com/office/word/2006/wordml" xmlns:wps="http://schemas.microsoft.com/office/word/2010/wordprocessingShape" mc:Ignorable="w14 w15 wp14">
+<w:ftr xmlns:wpc="http://schemas.microsoft.com/office/word/2010/wordprocessingCanvas" xmlns:cx="http://schemas.microsoft.com/office/drawing/2014/chartex" xmlns:cx1="http://schemas.microsoft.com/office/drawing/2015/9/8/chartex" xmlns:cx2="http://schemas.microsoft.com/office/drawing/2015/10/21/chartex" xmlns:cx3="http://schemas.microsoft.com/office/drawing/2016/5/9/chartex" xmlns:cx4="http://schemas.microsoft.com/office/drawing/2016/5/10/chartex" xmlns:cx5="http://schemas.microsoft.com/office/drawing/2016/5/11/chartex" xmlns:cx6="http://schemas.microsoft.com/office/drawing/2016/5/12/chartex" xmlns:cx7="http://schemas.microsoft.com/office/drawing/2016/5/13/chartex" xmlns:cx8="http://schemas.microsoft.com/office/drawing/2016/5/14/chartex" xmlns:mc="http://schemas.openxmlformats.org/markup-compatibility/2006" xmlns:aink="http://schemas.microsoft.com/office/drawing/2016/ink" xmlns:am3d="http://schemas.microsoft.com/office/drawing/2017/model3d" xmlns:o="urn:schemas-microsoft-com:office:office" xmlns:r="http://schemas.openxmlformats.org/officeDocument/2006/relationships" xmlns:m="http://schemas.openxmlformats.org/officeDocument/2006/math" xmlns:v="urn:schemas-microsoft-com:vml" xmlns:wp14="http://schemas.microsoft.com/office/word/2010/wordprocessingDrawing" xmlns:wp="http://schemas.openxmlformats.org/drawingml/2006/wordprocessingDrawing" xmlns:w10="urn:schemas-microsoft-com:office:word" xmlns:w="http://schemas.openxmlformats.org/wordprocessingml/2006/main" xmlns:w14="http://schemas.microsoft.com/office/word/2010/wordml" xmlns:w15="http://schemas.microsoft.com/office/word/2012/wordml" xmlns:w16cex="http://schemas.microsoft.com/office/word/2018/wordml/cex" xmlns:w16cid="http://schemas.microsoft.com/office/word/2016/wordml/cid" xmlns:w16="http://schemas.microsoft.com/office/word/2018/wordml" xmlns:w16sdtdh="http://schemas.microsoft.com/office/word/2020/wordml/sdtdatahash" xmlns:w16se="http://schemas.microsoft.com/office/word/2015/wordml/symex" xmlns:wpg="http://schemas.microsoft.com/office/word/2010/wordprocessingGroup" xmlns:wpi="http://schemas.microsoft.com/office/word/2010/wordprocessingInk" xmlns:wne="http://schemas.microsoft.com/office/word/2006/wordml" xmlns:wps="http://schemas.microsoft.com/office/word/2010/wordprocessingShape" mc:Ignorable="w14 w15 w16se w16cid w16 w16cex w16sdtdh wp14">
   <w:p>
     <w:pPr>
       <w:pBdr>
@@ -4603,7 +4220,7 @@
 </file>
 
 <file path=word/footnotes.xml><?xml version="1.0" encoding="utf-8"?>
-<w:footnotes xmlns:wpc="http://schemas.microsoft.com/office/word/2010/wordprocessingCanvas" xmlns:mc="http://schemas.openxmlformats.org/markup-compatibility/2006" xmlns:o="urn:schemas-microsoft-com:office:office" xmlns:r="http://schemas.openxmlformats.org/officeDocument/2006/relationships" xmlns:m="http://schemas.openxmlformats.org/officeDocument/2006/math" xmlns:v="urn:schemas-microsoft-com:vml" xmlns:wp14="http://schemas.microsoft.com/office/word/2010/wordprocessingDrawing" xmlns:wp="http://schemas.openxmlformats.org/drawingml/2006/wordprocessingDrawing" xmlns:w10="urn:schemas-microsoft-com:office:word" xmlns:w="http://schemas.openxmlformats.org/wordprocessingml/2006/main" xmlns:w14="http://schemas.microsoft.com/office/word/2010/wordml" xmlns:w15="http://schemas.microsoft.com/office/word/2012/wordml" xmlns:wpg="http://schemas.microsoft.com/office/word/2010/wordprocessingGroup" xmlns:wpi="http://schemas.microsoft.com/office/word/2010/wordprocessingInk" xmlns:wne="http://schemas.microsoft.com/office/word/2006/wordml" xmlns:wps="http://schemas.microsoft.com/office/word/2010/wordprocessingShape" mc:Ignorable="w14 w15 wp14">
+<w:footnotes xmlns:wpc="http://schemas.microsoft.com/office/word/2010/wordprocessingCanvas" xmlns:cx="http://schemas.microsoft.com/office/drawing/2014/chartex" xmlns:cx1="http://schemas.microsoft.com/office/drawing/2015/9/8/chartex" xmlns:cx2="http://schemas.microsoft.com/office/drawing/2015/10/21/chartex" xmlns:cx3="http://schemas.microsoft.com/office/drawing/2016/5/9/chartex" xmlns:cx4="http://schemas.microsoft.com/office/drawing/2016/5/10/chartex" xmlns:cx5="http://schemas.microsoft.com/office/drawing/2016/5/11/chartex" xmlns:cx6="http://schemas.microsoft.com/office/drawing/2016/5/12/chartex" xmlns:cx7="http://schemas.microsoft.com/office/drawing/2016/5/13/chartex" xmlns:cx8="http://schemas.microsoft.com/office/drawing/2016/5/14/chartex" xmlns:mc="http://schemas.openxmlformats.org/markup-compatibility/2006" xmlns:aink="http://schemas.microsoft.com/office/drawing/2016/ink" xmlns:am3d="http://schemas.microsoft.com/office/drawing/2017/model3d" xmlns:o="urn:schemas-microsoft-com:office:office" xmlns:r="http://schemas.openxmlformats.org/officeDocument/2006/relationships" xmlns:m="http://schemas.openxmlformats.org/officeDocument/2006/math" xmlns:v="urn:schemas-microsoft-com:vml" xmlns:wp14="http://schemas.microsoft.com/office/word/2010/wordprocessingDrawing" xmlns:wp="http://schemas.openxmlformats.org/drawingml/2006/wordprocessingDrawing" xmlns:w10="urn:schemas-microsoft-com:office:word" xmlns:w="http://schemas.openxmlformats.org/wordprocessingml/2006/main" xmlns:w14="http://schemas.microsoft.com/office/word/2010/wordml" xmlns:w15="http://schemas.microsoft.com/office/word/2012/wordml" xmlns:w16cex="http://schemas.microsoft.com/office/word/2018/wordml/cex" xmlns:w16cid="http://schemas.microsoft.com/office/word/2016/wordml/cid" xmlns:w16="http://schemas.microsoft.com/office/word/2018/wordml" xmlns:w16sdtdh="http://schemas.microsoft.com/office/word/2020/wordml/sdtdatahash" xmlns:w16se="http://schemas.microsoft.com/office/word/2015/wordml/symex" xmlns:wpg="http://schemas.microsoft.com/office/word/2010/wordprocessingGroup" xmlns:wpi="http://schemas.microsoft.com/office/word/2010/wordprocessingInk" xmlns:wne="http://schemas.microsoft.com/office/word/2006/wordml" xmlns:wps="http://schemas.microsoft.com/office/word/2010/wordprocessingShape" mc:Ignorable="w14 w15 w16se w16cid w16 w16cex w16sdtdh wp14">
   <w:footnote w:type="separator" w:id="-1">
     <w:p>
       <w:pPr>
@@ -4628,7 +4245,7 @@
 </file>
 
 <file path=word/header1.xml><?xml version="1.0" encoding="utf-8"?>
-<w:hdr xmlns:wpc="http://schemas.microsoft.com/office/word/2010/wordprocessingCanvas" xmlns:mc="http://schemas.openxmlformats.org/markup-compatibility/2006" xmlns:o="urn:schemas-microsoft-com:office:office" xmlns:r="http://schemas.openxmlformats.org/officeDocument/2006/relationships" xmlns:m="http://schemas.openxmlformats.org/officeDocument/2006/math" xmlns:v="urn:schemas-microsoft-com:vml" xmlns:wp14="http://schemas.microsoft.com/office/word/2010/wordprocessingDrawing" xmlns:wp="http://schemas.openxmlformats.org/drawingml/2006/wordprocessingDrawing" xmlns:w10="urn:schemas-microsoft-com:office:word" xmlns:w="http://schemas.openxmlformats.org/wordprocessingml/2006/main" xmlns:w14="http://schemas.microsoft.com/office/word/2010/wordml" xmlns:w15="http://schemas.microsoft.com/office/word/2012/wordml" xmlns:wpg="http://schemas.microsoft.com/office/word/2010/wordprocessingGroup" xmlns:wpi="http://schemas.microsoft.com/office/word/2010/wordprocessingInk" xmlns:wne="http://schemas.microsoft.com/office/word/2006/wordml" xmlns:wps="http://schemas.microsoft.com/office/word/2010/wordprocessingShape" mc:Ignorable="w14 w15 wp14">
+<w:hdr xmlns:wpc="http://schemas.microsoft.com/office/word/2010/wordprocessingCanvas" xmlns:cx="http://schemas.microsoft.com/office/drawing/2014/chartex" xmlns:cx1="http://schemas.microsoft.com/office/drawing/2015/9/8/chartex" xmlns:cx2="http://schemas.microsoft.com/office/drawing/2015/10/21/chartex" xmlns:cx3="http://schemas.microsoft.com/office/drawing/2016/5/9/chartex" xmlns:cx4="http://schemas.microsoft.com/office/drawing/2016/5/10/chartex" xmlns:cx5="http://schemas.microsoft.com/office/drawing/2016/5/11/chartex" xmlns:cx6="http://schemas.microsoft.com/office/drawing/2016/5/12/chartex" xmlns:cx7="http://schemas.microsoft.com/office/drawing/2016/5/13/chartex" xmlns:cx8="http://schemas.microsoft.com/office/drawing/2016/5/14/chartex" xmlns:mc="http://schemas.openxmlformats.org/markup-compatibility/2006" xmlns:aink="http://schemas.microsoft.com/office/drawing/2016/ink" xmlns:am3d="http://schemas.microsoft.com/office/drawing/2017/model3d" xmlns:o="urn:schemas-microsoft-com:office:office" xmlns:r="http://schemas.openxmlformats.org/officeDocument/2006/relationships" xmlns:m="http://schemas.openxmlformats.org/officeDocument/2006/math" xmlns:v="urn:schemas-microsoft-com:vml" xmlns:wp14="http://schemas.microsoft.com/office/word/2010/wordprocessingDrawing" xmlns:wp="http://schemas.openxmlformats.org/drawingml/2006/wordprocessingDrawing" xmlns:w10="urn:schemas-microsoft-com:office:word" xmlns:w="http://schemas.openxmlformats.org/wordprocessingml/2006/main" xmlns:w14="http://schemas.microsoft.com/office/word/2010/wordml" xmlns:w15="http://schemas.microsoft.com/office/word/2012/wordml" xmlns:w16cex="http://schemas.microsoft.com/office/word/2018/wordml/cex" xmlns:w16cid="http://schemas.microsoft.com/office/word/2016/wordml/cid" xmlns:w16="http://schemas.microsoft.com/office/word/2018/wordml" xmlns:w16sdtdh="http://schemas.microsoft.com/office/word/2020/wordml/sdtdatahash" xmlns:w16se="http://schemas.microsoft.com/office/word/2015/wordml/symex" xmlns:wpg="http://schemas.microsoft.com/office/word/2010/wordprocessingGroup" xmlns:wpi="http://schemas.microsoft.com/office/word/2010/wordprocessingInk" xmlns:wne="http://schemas.microsoft.com/office/word/2006/wordml" xmlns:wps="http://schemas.microsoft.com/office/word/2010/wordprocessingShape" mc:Ignorable="w14 w15 w16se w16cid w16 w16cex w16sdtdh wp14">
   <w:p>
     <w:pPr>
       <w:pStyle w:val="a7"/>
@@ -4641,7 +4258,7 @@
 </file>
 
 <file path=word/header2.xml><?xml version="1.0" encoding="utf-8"?>
-<w:hdr xmlns:wpc="http://schemas.microsoft.com/office/word/2010/wordprocessingCanvas" xmlns:mc="http://schemas.openxmlformats.org/markup-compatibility/2006" xmlns:o="urn:schemas-microsoft-com:office:office" xmlns:r="http://schemas.openxmlformats.org/officeDocument/2006/relationships" xmlns:m="http://schemas.openxmlformats.org/officeDocument/2006/math" xmlns:v="urn:schemas-microsoft-com:vml" xmlns:wp14="http://schemas.microsoft.com/office/word/2010/wordprocessingDrawing" xmlns:wp="http://schemas.openxmlformats.org/drawingml/2006/wordprocessingDrawing" xmlns:w10="urn:schemas-microsoft-com:office:word" xmlns:w="http://schemas.openxmlformats.org/wordprocessingml/2006/main" xmlns:w14="http://schemas.microsoft.com/office/word/2010/wordml" xmlns:w15="http://schemas.microsoft.com/office/word/2012/wordml" xmlns:wpg="http://schemas.microsoft.com/office/word/2010/wordprocessingGroup" xmlns:wpi="http://schemas.microsoft.com/office/word/2010/wordprocessingInk" xmlns:wne="http://schemas.microsoft.com/office/word/2006/wordml" xmlns:wps="http://schemas.microsoft.com/office/word/2010/wordprocessingShape" mc:Ignorable="w14 w15 wp14">
+<w:hdr xmlns:wpc="http://schemas.microsoft.com/office/word/2010/wordprocessingCanvas" xmlns:cx="http://schemas.microsoft.com/office/drawing/2014/chartex" xmlns:cx1="http://schemas.microsoft.com/office/drawing/2015/9/8/chartex" xmlns:cx2="http://schemas.microsoft.com/office/drawing/2015/10/21/chartex" xmlns:cx3="http://schemas.microsoft.com/office/drawing/2016/5/9/chartex" xmlns:cx4="http://schemas.microsoft.com/office/drawing/2016/5/10/chartex" xmlns:cx5="http://schemas.microsoft.com/office/drawing/2016/5/11/chartex" xmlns:cx6="http://schemas.microsoft.com/office/drawing/2016/5/12/chartex" xmlns:cx7="http://schemas.microsoft.com/office/drawing/2016/5/13/chartex" xmlns:cx8="http://schemas.microsoft.com/office/drawing/2016/5/14/chartex" xmlns:mc="http://schemas.openxmlformats.org/markup-compatibility/2006" xmlns:aink="http://schemas.microsoft.com/office/drawing/2016/ink" xmlns:am3d="http://schemas.microsoft.com/office/drawing/2017/model3d" xmlns:o="urn:schemas-microsoft-com:office:office" xmlns:r="http://schemas.openxmlformats.org/officeDocument/2006/relationships" xmlns:m="http://schemas.openxmlformats.org/officeDocument/2006/math" xmlns:v="urn:schemas-microsoft-com:vml" xmlns:wp14="http://schemas.microsoft.com/office/word/2010/wordprocessingDrawing" xmlns:wp="http://schemas.openxmlformats.org/drawingml/2006/wordprocessingDrawing" xmlns:w10="urn:schemas-microsoft-com:office:word" xmlns:w="http://schemas.openxmlformats.org/wordprocessingml/2006/main" xmlns:w14="http://schemas.microsoft.com/office/word/2010/wordml" xmlns:w15="http://schemas.microsoft.com/office/word/2012/wordml" xmlns:w16cex="http://schemas.microsoft.com/office/word/2018/wordml/cex" xmlns:w16cid="http://schemas.microsoft.com/office/word/2016/wordml/cid" xmlns:w16="http://schemas.microsoft.com/office/word/2018/wordml" xmlns:w16sdtdh="http://schemas.microsoft.com/office/word/2020/wordml/sdtdatahash" xmlns:w16se="http://schemas.microsoft.com/office/word/2015/wordml/symex" xmlns:wpg="http://schemas.microsoft.com/office/word/2010/wordprocessingGroup" xmlns:wpi="http://schemas.microsoft.com/office/word/2010/wordprocessingInk" xmlns:wne="http://schemas.microsoft.com/office/word/2006/wordml" xmlns:wps="http://schemas.microsoft.com/office/word/2010/wordprocessingShape" mc:Ignorable="w14 w15 w16se w16cid w16 w16cex w16sdtdh wp14">
   <w:p>
     <w:pPr>
       <w:pStyle w:val="a7"/>
@@ -4654,7 +4271,7 @@
 </file>
 
 <file path=word/header3.xml><?xml version="1.0" encoding="utf-8"?>
-<w:hdr xmlns:wpc="http://schemas.microsoft.com/office/word/2010/wordprocessingCanvas" xmlns:mc="http://schemas.openxmlformats.org/markup-compatibility/2006" xmlns:o="urn:schemas-microsoft-com:office:office" xmlns:r="http://schemas.openxmlformats.org/officeDocument/2006/relationships" xmlns:m="http://schemas.openxmlformats.org/officeDocument/2006/math" xmlns:v="urn:schemas-microsoft-com:vml" xmlns:wp14="http://schemas.microsoft.com/office/word/2010/wordprocessingDrawing" xmlns:wp="http://schemas.openxmlformats.org/drawingml/2006/wordprocessingDrawing" xmlns:w10="urn:schemas-microsoft-com:office:word" xmlns:w="http://schemas.openxmlformats.org/wordprocessingml/2006/main" xmlns:w14="http://schemas.microsoft.com/office/word/2010/wordml" xmlns:w15="http://schemas.microsoft.com/office/word/2012/wordml" xmlns:wpg="http://schemas.microsoft.com/office/word/2010/wordprocessingGroup" xmlns:wpi="http://schemas.microsoft.com/office/word/2010/wordprocessingInk" xmlns:wne="http://schemas.microsoft.com/office/word/2006/wordml" xmlns:wps="http://schemas.microsoft.com/office/word/2010/wordprocessingShape" mc:Ignorable="w14 w15 wp14">
+<w:hdr xmlns:wpc="http://schemas.microsoft.com/office/word/2010/wordprocessingCanvas" xmlns:cx="http://schemas.microsoft.com/office/drawing/2014/chartex" xmlns:cx1="http://schemas.microsoft.com/office/drawing/2015/9/8/chartex" xmlns:cx2="http://schemas.microsoft.com/office/drawing/2015/10/21/chartex" xmlns:cx3="http://schemas.microsoft.com/office/drawing/2016/5/9/chartex" xmlns:cx4="http://schemas.microsoft.com/office/drawing/2016/5/10/chartex" xmlns:cx5="http://schemas.microsoft.com/office/drawing/2016/5/11/chartex" xmlns:cx6="http://schemas.microsoft.com/office/drawing/2016/5/12/chartex" xmlns:cx7="http://schemas.microsoft.com/office/drawing/2016/5/13/chartex" xmlns:cx8="http://schemas.microsoft.com/office/drawing/2016/5/14/chartex" xmlns:mc="http://schemas.openxmlformats.org/markup-compatibility/2006" xmlns:aink="http://schemas.microsoft.com/office/drawing/2016/ink" xmlns:am3d="http://schemas.microsoft.com/office/drawing/2017/model3d" xmlns:o="urn:schemas-microsoft-com:office:office" xmlns:r="http://schemas.openxmlformats.org/officeDocument/2006/relationships" xmlns:m="http://schemas.openxmlformats.org/officeDocument/2006/math" xmlns:v="urn:schemas-microsoft-com:vml" xmlns:wp14="http://schemas.microsoft.com/office/word/2010/wordprocessingDrawing" xmlns:wp="http://schemas.openxmlformats.org/drawingml/2006/wordprocessingDrawing" xmlns:w10="urn:schemas-microsoft-com:office:word" xmlns:w="http://schemas.openxmlformats.org/wordprocessingml/2006/main" xmlns:w14="http://schemas.microsoft.com/office/word/2010/wordml" xmlns:w15="http://schemas.microsoft.com/office/word/2012/wordml" xmlns:w16cex="http://schemas.microsoft.com/office/word/2018/wordml/cex" xmlns:w16cid="http://schemas.microsoft.com/office/word/2016/wordml/cid" xmlns:w16="http://schemas.microsoft.com/office/word/2018/wordml" xmlns:w16sdtdh="http://schemas.microsoft.com/office/word/2020/wordml/sdtdatahash" xmlns:w16se="http://schemas.microsoft.com/office/word/2015/wordml/symex" xmlns:wpg="http://schemas.microsoft.com/office/word/2010/wordprocessingGroup" xmlns:wpi="http://schemas.microsoft.com/office/word/2010/wordprocessingInk" xmlns:wne="http://schemas.microsoft.com/office/word/2006/wordml" xmlns:wps="http://schemas.microsoft.com/office/word/2010/wordprocessingShape" mc:Ignorable="w14 w15 w16se w16cid w16 w16cex w16sdtdh wp14">
   <w:p>
     <w:pPr>
       <w:pStyle w:val="a3"/>
@@ -4742,13 +4359,13 @@
             </wp:anchor>
           </w:drawing>
         </mc:Choice>
-        <mc:Fallback xmlns:w16se="http://schemas.microsoft.com/office/word/2015/wordml/symex" xmlns:w16sdtdh="http://schemas.microsoft.com/office/word/2020/wordml/sdtdatahash" xmlns:w16="http://schemas.microsoft.com/office/word/2018/wordml" xmlns:w16cid="http://schemas.microsoft.com/office/word/2016/wordml/cid" xmlns:w16cex="http://schemas.microsoft.com/office/word/2018/wordml/cex" xmlns:am3d="http://schemas.microsoft.com/office/drawing/2017/model3d" xmlns:aink="http://schemas.microsoft.com/office/drawing/2016/ink" xmlns:cx8="http://schemas.microsoft.com/office/drawing/2016/5/14/chartex" xmlns:cx7="http://schemas.microsoft.com/office/drawing/2016/5/13/chartex" xmlns:cx6="http://schemas.microsoft.com/office/drawing/2016/5/12/chartex" xmlns:cx5="http://schemas.microsoft.com/office/drawing/2016/5/11/chartex" xmlns:cx4="http://schemas.microsoft.com/office/drawing/2016/5/10/chartex" xmlns:cx3="http://schemas.microsoft.com/office/drawing/2016/5/9/chartex" xmlns:cx2="http://schemas.microsoft.com/office/drawing/2015/10/21/chartex" xmlns:cx1="http://schemas.microsoft.com/office/drawing/2015/9/8/chartex" xmlns:cx="http://schemas.microsoft.com/office/drawing/2014/chartex">
+        <mc:Fallback>
           <w:pict>
-            <v:shapetype w14:anchorId="781BEBD1" id="_x0000_t202" coordsize="21600,21600" o:spt="202" path="m,l,21600r21600,l21600,xe">
+            <v:shapetype w14:anchorId="04E635DD" id="_x0000_t202" coordsize="21600,21600" o:spt="202" path="m,l,21600r21600,l21600,xe">
               <v:stroke joinstyle="miter"/>
               <v:path gradientshapeok="t" o:connecttype="rect"/>
             </v:shapetype>
-            <v:shape id="Текстово поле 2" o:spid="_x0000_s1026" type="#_x0000_t202" style="position:absolute;margin-left:121.15pt;margin-top:-9.9pt;width:210pt;height:110.6pt;z-index:251659264;visibility:visible;mso-wrap-style:square;mso-width-percent:0;mso-height-percent:200;mso-wrap-distance-left:9pt;mso-wrap-distance-top:3.6pt;mso-wrap-distance-right:9pt;mso-wrap-distance-bottom:3.6pt;mso-position-horizontal:absolute;mso-position-horizontal-relative:text;mso-position-vertical:absolute;mso-position-vertical-relative:text;mso-width-percent:0;mso-height-percent:200;mso-width-relative:margin;mso-height-relative:margin;v-text-anchor:top" o:gfxdata="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" stroked="f">
+            <v:shape id="Текстово поле 2" o:spid="_x0000_s1026" type="#_x0000_t202" style="position:absolute;margin-left:121.15pt;margin-top:-9.9pt;width:210pt;height:110.6pt;z-index:251659264;visibility:visible;mso-wrap-style:square;mso-width-percent:0;mso-height-percent:200;mso-wrap-distance-left:9pt;mso-wrap-distance-top:3.6pt;mso-wrap-distance-right:9pt;mso-wrap-distance-bottom:3.6pt;mso-position-horizontal:absolute;mso-position-horizontal-relative:text;mso-position-vertical:absolute;mso-position-vertical-relative:text;mso-width-percent:0;mso-height-percent:200;mso-width-relative:margin;mso-height-relative:margin;v-text-anchor:top" o:gfxdata="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" stroked="f">
               <v:textbox style="mso-fit-shape-to-text:t">
                 <w:txbxContent>
                   <w:p>
@@ -4905,8 +4522,8 @@
 </file>
 
 <file path=word/numbering.xml><?xml version="1.0" encoding="utf-8"?>
-<w:numbering xmlns:wpc="http://schemas.microsoft.com/office/word/2010/wordprocessingCanvas" xmlns:mc="http://schemas.openxmlformats.org/markup-compatibility/2006" xmlns:o="urn:schemas-microsoft-com:office:office" xmlns:r="http://schemas.openxmlformats.org/officeDocument/2006/relationships" xmlns:m="http://schemas.openxmlformats.org/officeDocument/2006/math" xmlns:v="urn:schemas-microsoft-com:vml" xmlns:wp14="http://schemas.microsoft.com/office/word/2010/wordprocessingDrawing" xmlns:wp="http://schemas.openxmlformats.org/drawingml/2006/wordprocessingDrawing" xmlns:w10="urn:schemas-microsoft-com:office:word" xmlns:w="http://schemas.openxmlformats.org/wordprocessingml/2006/main" xmlns:w14="http://schemas.microsoft.com/office/word/2010/wordml" xmlns:w15="http://schemas.microsoft.com/office/word/2012/wordml" xmlns:wpg="http://schemas.microsoft.com/office/word/2010/wordprocessingGroup" xmlns:wpi="http://schemas.microsoft.com/office/word/2010/wordprocessingInk" xmlns:wne="http://schemas.microsoft.com/office/word/2006/wordml" xmlns:wps="http://schemas.microsoft.com/office/word/2010/wordprocessingShape" mc:Ignorable="w14 w15 wp14">
-  <w:abstractNum w:abstractNumId="0">
+<w:numbering xmlns:wpc="http://schemas.microsoft.com/office/word/2010/wordprocessingCanvas" xmlns:cx="http://schemas.microsoft.com/office/drawing/2014/chartex" xmlns:cx1="http://schemas.microsoft.com/office/drawing/2015/9/8/chartex" xmlns:cx2="http://schemas.microsoft.com/office/drawing/2015/10/21/chartex" xmlns:cx3="http://schemas.microsoft.com/office/drawing/2016/5/9/chartex" xmlns:cx4="http://schemas.microsoft.com/office/drawing/2016/5/10/chartex" xmlns:cx5="http://schemas.microsoft.com/office/drawing/2016/5/11/chartex" xmlns:cx6="http://schemas.microsoft.com/office/drawing/2016/5/12/chartex" xmlns:cx7="http://schemas.microsoft.com/office/drawing/2016/5/13/chartex" xmlns:cx8="http://schemas.microsoft.com/office/drawing/2016/5/14/chartex" xmlns:mc="http://schemas.openxmlformats.org/markup-compatibility/2006" xmlns:aink="http://schemas.microsoft.com/office/drawing/2016/ink" xmlns:am3d="http://schemas.microsoft.com/office/drawing/2017/model3d" xmlns:o="urn:schemas-microsoft-com:office:office" xmlns:r="http://schemas.openxmlformats.org/officeDocument/2006/relationships" xmlns:m="http://schemas.openxmlformats.org/officeDocument/2006/math" xmlns:v="urn:schemas-microsoft-com:vml" xmlns:wp14="http://schemas.microsoft.com/office/word/2010/wordprocessingDrawing" xmlns:wp="http://schemas.openxmlformats.org/drawingml/2006/wordprocessingDrawing" xmlns:w10="urn:schemas-microsoft-com:office:word" xmlns:w="http://schemas.openxmlformats.org/wordprocessingml/2006/main" xmlns:w14="http://schemas.microsoft.com/office/word/2010/wordml" xmlns:w15="http://schemas.microsoft.com/office/word/2012/wordml" xmlns:w16cex="http://schemas.microsoft.com/office/word/2018/wordml/cex" xmlns:w16cid="http://schemas.microsoft.com/office/word/2016/wordml/cid" xmlns:w16="http://schemas.microsoft.com/office/word/2018/wordml" xmlns:w16sdtdh="http://schemas.microsoft.com/office/word/2020/wordml/sdtdatahash" xmlns:w16se="http://schemas.microsoft.com/office/word/2015/wordml/symex" xmlns:wpg="http://schemas.microsoft.com/office/word/2010/wordprocessingGroup" xmlns:wpi="http://schemas.microsoft.com/office/word/2010/wordprocessingInk" xmlns:wne="http://schemas.microsoft.com/office/word/2006/wordml" xmlns:wps="http://schemas.microsoft.com/office/word/2010/wordprocessingShape" mc:Ignorable="w14 w15 w16se w16cid w16 w16cex w16sdtdh wp14">
+  <w:abstractNum w:abstractNumId="0" w15:restartNumberingAfterBreak="0">
     <w:nsid w:val="030D39C8"/>
     <w:multiLevelType w:val="hybridMultilevel"/>
     <w:tmpl w:val="D6DC7406"/>
@@ -5019,7 +4636,7 @@
       </w:rPr>
     </w:lvl>
   </w:abstractNum>
-  <w:abstractNum w:abstractNumId="1">
+  <w:abstractNum w:abstractNumId="1" w15:restartNumberingAfterBreak="0">
     <w:nsid w:val="120575F6"/>
     <w:multiLevelType w:val="hybridMultilevel"/>
     <w:tmpl w:val="53CC2CE2"/>
@@ -5106,7 +4723,7 @@
       </w:pPr>
     </w:lvl>
   </w:abstractNum>
-  <w:abstractNum w:abstractNumId="2">
+  <w:abstractNum w:abstractNumId="2" w15:restartNumberingAfterBreak="0">
     <w:nsid w:val="178C0549"/>
     <w:multiLevelType w:val="hybridMultilevel"/>
     <w:tmpl w:val="1B04E72E"/>
@@ -5197,7 +4814,7 @@
       </w:pPr>
     </w:lvl>
   </w:abstractNum>
-  <w:abstractNum w:abstractNumId="3">
+  <w:abstractNum w:abstractNumId="3" w15:restartNumberingAfterBreak="0">
     <w:nsid w:val="1BBB0C9C"/>
     <w:multiLevelType w:val="hybridMultilevel"/>
     <w:tmpl w:val="9466A64C"/>
@@ -5310,7 +4927,7 @@
       </w:rPr>
     </w:lvl>
   </w:abstractNum>
-  <w:abstractNum w:abstractNumId="4">
+  <w:abstractNum w:abstractNumId="4" w15:restartNumberingAfterBreak="0">
     <w:nsid w:val="20B21691"/>
     <w:multiLevelType w:val="hybridMultilevel"/>
     <w:tmpl w:val="5C582A00"/>
@@ -5423,7 +5040,7 @@
       </w:rPr>
     </w:lvl>
   </w:abstractNum>
-  <w:abstractNum w:abstractNumId="5">
+  <w:abstractNum w:abstractNumId="5" w15:restartNumberingAfterBreak="0">
     <w:nsid w:val="2AE43636"/>
     <w:multiLevelType w:val="hybridMultilevel"/>
     <w:tmpl w:val="D340B45E"/>
@@ -5536,7 +5153,7 @@
       </w:rPr>
     </w:lvl>
   </w:abstractNum>
-  <w:abstractNum w:abstractNumId="6">
+  <w:abstractNum w:abstractNumId="6" w15:restartNumberingAfterBreak="0">
     <w:nsid w:val="3EDB12B3"/>
     <w:multiLevelType w:val="hybridMultilevel"/>
     <w:tmpl w:val="2DBE6254"/>
@@ -5622,7 +5239,7 @@
       </w:pPr>
     </w:lvl>
   </w:abstractNum>
-  <w:abstractNum w:abstractNumId="7">
+  <w:abstractNum w:abstractNumId="7" w15:restartNumberingAfterBreak="0">
     <w:nsid w:val="46CC4E4D"/>
     <w:multiLevelType w:val="hybridMultilevel"/>
     <w:tmpl w:val="65F04702"/>
@@ -5735,7 +5352,7 @@
       </w:rPr>
     </w:lvl>
   </w:abstractNum>
-  <w:abstractNum w:abstractNumId="8">
+  <w:abstractNum w:abstractNumId="8" w15:restartNumberingAfterBreak="0">
     <w:nsid w:val="60BF5912"/>
     <w:multiLevelType w:val="hybridMultilevel"/>
     <w:tmpl w:val="A3709656"/>
@@ -5848,7 +5465,7 @@
       </w:rPr>
     </w:lvl>
   </w:abstractNum>
-  <w:abstractNum w:abstractNumId="9">
+  <w:abstractNum w:abstractNumId="9" w15:restartNumberingAfterBreak="0">
     <w:nsid w:val="7F511536"/>
     <w:multiLevelType w:val="hybridMultilevel"/>
     <w:tmpl w:val="005E6B2C"/>
@@ -6001,7 +5618,7 @@
 </file>
 
 <file path=word/styles.xml><?xml version="1.0" encoding="utf-8"?>
-<w:styles xmlns:mc="http://schemas.openxmlformats.org/markup-compatibility/2006" xmlns:r="http://schemas.openxmlformats.org/officeDocument/2006/relationships" xmlns:w="http://schemas.openxmlformats.org/wordprocessingml/2006/main" xmlns:w14="http://schemas.microsoft.com/office/word/2010/wordml" xmlns:w15="http://schemas.microsoft.com/office/word/2012/wordml" mc:Ignorable="w14 w15">
+<w:styles xmlns:mc="http://schemas.openxmlformats.org/markup-compatibility/2006" xmlns:r="http://schemas.openxmlformats.org/officeDocument/2006/relationships" xmlns:w="http://schemas.openxmlformats.org/wordprocessingml/2006/main" xmlns:w14="http://schemas.microsoft.com/office/word/2010/wordml" xmlns:w15="http://schemas.microsoft.com/office/word/2012/wordml" xmlns:w16cex="http://schemas.microsoft.com/office/word/2018/wordml/cex" xmlns:w16cid="http://schemas.microsoft.com/office/word/2016/wordml/cid" xmlns:w16="http://schemas.microsoft.com/office/word/2018/wordml" xmlns:w16sdtdh="http://schemas.microsoft.com/office/word/2020/wordml/sdtdatahash" xmlns:w16se="http://schemas.microsoft.com/office/word/2015/wordml/symex" mc:Ignorable="w14 w15 w16se w16cid w16 w16cex w16sdtdh">
   <w:docDefaults>
     <w:rPrDefault>
       <w:rPr>
@@ -6017,7 +5634,7 @@
       </w:pPr>
     </w:pPrDefault>
   </w:docDefaults>
-  <w:latentStyles w:defLockedState="0" w:defUIPriority="99" w:defSemiHidden="0" w:defUnhideWhenUsed="0" w:defQFormat="0" w:count="371">
+  <w:latentStyles w:defLockedState="0" w:defUIPriority="99" w:defSemiHidden="0" w:defUnhideWhenUsed="0" w:defQFormat="0" w:count="376">
     <w:lsdException w:name="Normal" w:uiPriority="0" w:qFormat="1"/>
     <w:lsdException w:name="heading 1" w:uiPriority="9" w:qFormat="1"/>
     <w:lsdException w:name="heading 2" w:semiHidden="1" w:uiPriority="9" w:unhideWhenUsed="1" w:qFormat="1"/>
@@ -6123,7 +5740,6 @@
     <w:lsdException w:name="HTML Sample" w:semiHidden="1" w:unhideWhenUsed="1"/>
     <w:lsdException w:name="HTML Typewriter" w:semiHidden="1" w:unhideWhenUsed="1"/>
     <w:lsdException w:name="HTML Variable" w:semiHidden="1" w:unhideWhenUsed="1"/>
-    <w:lsdException w:name="Normal Table" w:semiHidden="1" w:unhideWhenUsed="1"/>
     <w:lsdException w:name="annotation subject" w:semiHidden="1" w:unhideWhenUsed="1"/>
     <w:lsdException w:name="No List" w:semiHidden="1" w:unhideWhenUsed="1"/>
     <w:lsdException w:name="Outline List 1" w:semiHidden="1" w:unhideWhenUsed="1"/>
@@ -6166,11 +5782,8 @@
     <w:lsdException w:name="Table Contemporary" w:semiHidden="1" w:unhideWhenUsed="1"/>
     <w:lsdException w:name="Table Elegant" w:semiHidden="1" w:unhideWhenUsed="1"/>
     <w:lsdException w:name="Table Professional" w:semiHidden="1" w:unhideWhenUsed="1"/>
-    <w:lsdException w:name="Table Subtle 1" w:semiHidden="1" w:unhideWhenUsed="1"/>
     <w:lsdException w:name="Table Subtle 2" w:semiHidden="1" w:unhideWhenUsed="1"/>
     <w:lsdException w:name="Table Web 1" w:semiHidden="1" w:unhideWhenUsed="1"/>
-    <w:lsdException w:name="Table Web 2" w:semiHidden="1" w:unhideWhenUsed="1"/>
-    <w:lsdException w:name="Table Web 3" w:semiHidden="1" w:unhideWhenUsed="1"/>
     <w:lsdException w:name="Balloon Text" w:semiHidden="1" w:unhideWhenUsed="1"/>
     <w:lsdException w:name="Table Grid" w:uiPriority="39"/>
     <w:lsdException w:name="Table Theme" w:semiHidden="1" w:unhideWhenUsed="1"/>
@@ -6389,6 +6002,11 @@
     <w:lsdException w:name="List Table 5 Dark Accent 6" w:uiPriority="50"/>
     <w:lsdException w:name="List Table 6 Colorful Accent 6" w:uiPriority="51"/>
     <w:lsdException w:name="List Table 7 Colorful Accent 6" w:uiPriority="52"/>
+    <w:lsdException w:name="Mention" w:semiHidden="1" w:unhideWhenUsed="1"/>
+    <w:lsdException w:name="Smart Hyperlink" w:semiHidden="1" w:unhideWhenUsed="1"/>
+    <w:lsdException w:name="Hashtag" w:semiHidden="1" w:unhideWhenUsed="1"/>
+    <w:lsdException w:name="Unresolved Mention" w:semiHidden="1" w:unhideWhenUsed="1"/>
+    <w:lsdException w:name="Smart Link" w:semiHidden="1" w:unhideWhenUsed="1"/>
   </w:latentStyles>
   <w:style w:type="paragraph" w:default="1" w:styleId="a">
     <w:name w:val="Normal"/>

</xml_diff>